<commit_message>
up to home comp
</commit_message>
<xml_diff>
--- a/docs/word_doc/The Value of Location - housing studies.docx
+++ b/docs/word_doc/The Value of Location - housing studies.docx
@@ -1670,6 +1670,21 @@
         </w:rPr>
       </w:pPr>
       <w:r>
+        <w:t xml:space="preserve">Population ageing is also shaping the future demand for housing in terms of both quantity and suitability. Older adults spend a greater share of their time at home and rely heavily on their residential environment for daily functioning, social contact, and wellbeing (SOURCE). The concept of ageing in place has become central to housing policy in many places across the world, emphasising the desire of older adults to remain </w:t>
+      </w:r>
+      <w:r>
+        <w:lastRenderedPageBreak/>
+        <w:t>in familiar surroundings for as long as possible (SOURCE). However, a key pillar of ageing in place depends on the suitability of existing housing and the availability of accessible alternatives when relocation becomes necessary.</w:t>
+      </w:r>
+    </w:p>
+    <w:p>
+      <w:pPr>
+        <w:spacing w:before="100" w:beforeAutospacing="1" w:after="100" w:afterAutospacing="1" w:line="360" w:lineRule="auto"/>
+        <w:rPr>
+          <w:lang w:val="en-US" w:eastAsia="en-US"/>
+        </w:rPr>
+      </w:pPr>
+      <w:r>
         <w:rPr>
           <w:lang w:val="en-US" w:eastAsia="en-US"/>
         </w:rPr>
@@ -1784,11 +1799,7 @@
         <w:fldChar w:fldCharType="separate"/>
       </w:r>
       <w:r>
-        <w:t xml:space="preserve">(Abramsson &amp; Andersson, </w:t>
-      </w:r>
-      <w:r>
-        <w:lastRenderedPageBreak/>
-        <w:t>2012)</w:t>
+        <w:t>(Abramsson &amp; Andersson, 2012)</w:t>
       </w:r>
       <w:r>
         <w:rPr>
@@ -2000,299 +2011,31 @@
         <w:spacing w:before="100" w:beforeAutospacing="1" w:after="100" w:afterAutospacing="1" w:line="360" w:lineRule="auto"/>
       </w:pPr>
       <w:r>
-        <w:rPr>
-          <w:lang w:val="en-US"/>
-        </w:rPr>
-        <w:t>When relocations do occur</w:t>
-      </w:r>
-      <w:r>
-        <w:t xml:space="preserve">, </w:t>
-      </w:r>
-      <w:r>
-        <w:t>they</w:t>
-      </w:r>
-      <w:r>
-        <w:t xml:space="preserve"> inevitably involve evaluating a range of neighbourhood and accessibility characteristics that influence daily life. The residential environment affects not only physical mobility and independence but also opportunities for social contact and recreation. Older adults considering relocation must therefore weigh multiple trade-offs among desirable attributes. For instance, some may prioritise proximity to green areas, while others place greater value on access to public transport or nearby shops and services.</w:t>
-      </w:r>
-      <w:r>
-        <w:t xml:space="preserve">  However, little is known about what and how people prioritise among such attributes. </w:t>
-      </w:r>
-      <w:r>
-        <w:t>These preferences, and the implicit trade-offs they entail, are likely to vary systematically across socio-demographic groups.</w:t>
-      </w:r>
-    </w:p>
-    <w:p>
-      <w:pPr>
-        <w:spacing w:before="100" w:beforeAutospacing="1" w:after="100" w:afterAutospacing="1" w:line="360" w:lineRule="auto"/>
-        <w:rPr>
-          <w:color w:val="000000" w:themeColor="text1"/>
-          <w:lang w:val="en-US" w:eastAsia="en-US"/>
-        </w:rPr>
-      </w:pPr>
-      <w:r>
-        <w:rPr>
-          <w:lang w:val="en-US" w:eastAsia="en-US"/>
-        </w:rPr>
-        <w:t>The aim of this</w:t>
-      </w:r>
-      <w:r>
-        <w:rPr>
-          <w:lang w:val="en-US" w:eastAsia="en-US"/>
-        </w:rPr>
-        <w:t xml:space="preserve"> study </w:t>
-      </w:r>
-      <w:r>
-        <w:rPr>
-          <w:lang w:val="en-US" w:eastAsia="en-US"/>
-        </w:rPr>
-        <w:t>was</w:t>
-      </w:r>
-      <w:r>
-        <w:rPr>
-          <w:lang w:val="en-US" w:eastAsia="en-US"/>
-        </w:rPr>
-        <w:t xml:space="preserve"> to explore these residential trade-offs by examining willingness to pay values of </w:t>
-      </w:r>
-      <w:r>
-        <w:rPr>
-          <w:lang w:val="en-US" w:eastAsia="en-US"/>
-        </w:rPr>
-        <w:t xml:space="preserve">key locational and amenity attributes </w:t>
-      </w:r>
-      <w:r>
-        <w:rPr>
-          <w:lang w:val="en-US" w:eastAsia="en-US"/>
-        </w:rPr>
-        <w:t>of</w:t>
-      </w:r>
-      <w:r>
-        <w:rPr>
-          <w:lang w:val="en-US" w:eastAsia="en-US"/>
-        </w:rPr>
-        <w:t xml:space="preserve"> older adults in Sweden considering relocation. Using data from a large-scale discrete choice experiment embedded in the Prospective RELOC-AGE project, we estimate mixed logit models to derive marginal willingness-to-pay (MWTP) measures for proximity to green space, shops, and public transport, as well as for access to dedicated parking. We further examine heterogeneity in preferences by age, gender, and health status to identify systematic variation in the valuation of these attributes. </w:t>
-      </w:r>
-      <w:r>
-        <w:rPr>
-          <w:color w:val="000000" w:themeColor="text1"/>
-          <w:lang w:val="en-US" w:eastAsia="en-US"/>
-        </w:rPr>
-        <w:t xml:space="preserve">In doing so, the study builds on recent </w:t>
-      </w:r>
-      <w:r>
-        <w:rPr>
-          <w:color w:val="000000" w:themeColor="text1"/>
-          <w:lang w:val="en-US" w:eastAsia="en-US"/>
-        </w:rPr>
-        <w:t>stated choice housing studies</w:t>
-      </w:r>
-      <w:r>
-        <w:rPr>
-          <w:color w:val="000000" w:themeColor="text1"/>
-          <w:lang w:val="en-US" w:eastAsia="en-US"/>
-        </w:rPr>
-        <w:t xml:space="preserve"> </w:t>
-      </w:r>
-      <w:r>
-        <w:rPr>
-          <w:color w:val="000000" w:themeColor="text1"/>
-          <w:lang w:val="en-US" w:eastAsia="en-US"/>
-        </w:rPr>
-        <w:fldChar w:fldCharType="begin"/>
-      </w:r>
-      <w:r>
-        <w:rPr>
-          <w:color w:val="000000" w:themeColor="text1"/>
-          <w:lang w:val="en-US" w:eastAsia="en-US"/>
-        </w:rPr>
-        <w:instrText xml:space="preserve"> ADDIN ZOTERO_ITEM CSL_CITATION {"citationID":"85EY55Vb","properties":{"unsorted":true,"formattedCitation":"(Ossokina et al., 2020; Caplan et al., 2021; Ossokina &amp; Arentze, 2022; Aitken et al., 2024; Lee et al., 2025)","plainCitation":"(Ossokina et al., 2020; Caplan et al., 2021; Ossokina &amp; Arentze, 2022; Aitken et al., 2024; Lee et al., 2025)","noteIndex":0},"citationItems":[{"id":2934,"uris":["http://zotero.org/users/3783483/items/2IET2EF7"],"itemData":{"id":2934,"type":"article-journal","abstract":"In this paper we combine the insights from social sciences and architecture to design best living concepts for a specific target group, elderly homeowners. We perform a stated choice experiment to study residential preferences of this group and translate the results into an architectural design of senior-friendly housing. This methodological approach is novel to the literature. We derive the willingness-to-pay for different residential attributes and show how these attributes can be traded off against each other to create best living concepts. We discuss how these living concepts can be translated into customized architectural design while making use of standard architectural elements.","container-title":"Journal of Housing and the Built Environment","DOI":"10.1007/s10901-019-09716-5","ISSN":"1566-4910, 1573-7772","issue":"3","journalAbbreviation":"J Hous and the Built Environ","language":"en","page":"847-865","source":"DOI.org (Crossref)","title":"Best living concepts for elderly homeowners: combining a stated choice experiment with architectural design","title-short":"Best living concepts for elderly homeowners","volume":"35","author":[{"family":"Ossokina","given":"Ioulia V."},{"family":"Arentze","given":"Theo A."},{"family":"Van Gameren","given":"Dick"},{"family":"Van Den Heuvel","given":"Dirk"}],"issued":{"date-parts":[["2020",9]]},"citation-key":"ossokinaBestLivingConcepts2020"}},{"id":2925,"uris":["http://zotero.org/users/3783483/items/YVTZ5KUL"],"itemData":{"id":2925,"type":"article-journal","abstract":"This study reports on estimates of heterogeneous preferences for residential amenities among households in the Mountain West region of the US. The estimates are derived from a choice experiment funded by the Utah Department of Transportation and Utah Transit Authority—an experiment based upon large samples of both homeowners and renters who participated in a larger, statewide transportation study. The choice experiment and transportation study allow us to control for a rich set of household-level demographic and lifestyle characteristics, which in turn permits identiﬁcation of a host of factors contributing to heterogeneity in residential preferences. We leverage a percentage-change housing cost attribute included in the experiment to obtain measures of marginal willingness to pay (MWTP) for the various residential attributes and attribute levels in our study. Our method of converting the percentage-change cost attribute to dollar-denominated MWTP results in theoretically plausible estimates of a household’s MWTP. We ﬁnd that preferences for residential amenities diﬀer across homeowners and renters with respect to intensity rather than direction—homeowners are generally willing to pay more for these amenities, in some cases up to seven times more. Our quantitative estimates of these preferences and the extent to which we control for heterogeneity across households provide urban and regional planners with precise monetary welfare measures for a sizable majority of the region’s residents.","container-title":"Regional Science and Urban Economics","DOI":"10.1016/j.regsciurbeco.2021.103646","ISSN":"01660462","journalAbbreviation":"Regional Science and Urban Economics","language":"en","page":"103646","source":"DOI.org (Crossref)","title":"Measuring heterogeneous preferences for residential amenities","volume":"87","author":[{"family":"Caplan","given":"Arthur J."},{"family":"Akhundjanov","given":"Sherzod B."},{"family":"Toll","given":"Kristopher"}],"issued":{"date-parts":[["2021",3]]},"citation-key":"caplanMeasuringHeterogeneousPreferences2021"}},{"id":2866,"uris":["http://zotero.org/users/3783483/items/ZP8MB3HK"],"itemData":{"id":2866,"type":"article-journal","abstract":"Loss aversion has been identified as an inhibiting factor in residential mobility and may contribute to a well-documented reluctance to move of older people. This paper provides insights on whether loss aversion, in relation to the locational attributes of housing alternatives, affects the preference for alternative housing choices of older people. We propose an extended framework to measure symmetric as well as asymmetric valuation of losses and gains by an individual. The framework is applied in a discrete choice model based on a stated choice experiment with 440 Dutch home owners in the age group of 65 - 75 years. We find clearly that the current living situation (reference) affects the housing choice behaviour. Among other things, we find a general aversion to changing the type of location for almost all possible moves between city, suburban and town. The results have clear implications for ageing-in-place policies which are currently being developed in many countries.","container-title":"Housing Studies","DOI":"10.1080/02673037.2022.2151984","ISSN":"0267-3037, 1466-1810","journalAbbreviation":"Housing Studies","language":"en","page":"1-19","source":"DOI.org (Crossref)","title":"Reference-dependent housing choice behaviour: why are older people reluctant to move?","title-short":"Reference-dependent housing choice behaviour","author":[{"family":"Ossokina","given":"Ioulia V."},{"family":"Arentze","given":"Theo A."}],"issued":{"date-parts":[["2022",12,16]]},"citation-key":"ossokinaReferencedependentHousingChoice2022a"}},{"id":3042,"uris":["http://zotero.org/users/3783483/items/9RZ58RV5"],"itemData":{"id":3042,"type":"article-journal","abstract":"Demographic changes have prompted the development of ‘age-friendly’ housing design standards in several countries, but there has been limited exploration of whether older prospective homebuyers would prefer to purchase homes with accessible and adaptable features. This exploratory study used a stated choice experiment to explore whether prospective homebuyers in England aged 50 and over would prefer homes with accessibility and adaptability attributes. Respondents were significantly more likely to select dwellings with step-free access and adaptable bathrooms than properties without these features and were willing to pay significantly more to purchase them.","container-title":"Housing Studies","DOI":"10.1080/02673037.2022.2060944","ISSN":"0267-3037, 1466-1810","issue":"3","journalAbbreviation":"Housing Studies","language":"en","page":"608-630","source":"DOI.org (Crossref)","title":"Do older homebuyers prefer dwellings with accessibility and adaptability features? Findings from an exploratory study","title-short":"Do older homebuyers prefer dwellings with accessibility and adaptability features?","volume":"39","author":[{"family":"Aitken","given":"Dominic"},{"family":"Willis","given":"Ken"},{"family":"Gilroy","given":"Rose"}],"issued":{"date-parts":[["2024",3,15]]},"citation-key":"aitkenOlderHomebuyersPrefer2024"}},{"id":4848,"uris":["http://zotero.org/users/3783483/items/PZSAW8RZ"],"itemData":{"id":4848,"type":"article-journal","abstract":"Circular affordable housing (CAH) is crucial to advancing sustainability, but the lack of empirical evidence on users’ active attitudes towards circularity limits its applicability. To fill this gap, this study utilizes discrete choice experiments to thoroughly explore young users’ preferences and willingness to pay for a circular business model (CBM) in affordable housing by considering Dutch and Taiwanese cultural contexts. The analyses highlight the four key attributes that an acceptable CBM for young users in affordable housing should possess: the incorporatio</w:instrText>
-      </w:r>
-      <w:r>
-        <w:rPr>
-          <w:color w:val="000000" w:themeColor="text1"/>
-          <w:lang w:val="en-US" w:eastAsia="en-US"/>
-        </w:rPr>
-        <w:instrText>n of a certain proportion of reused materials, provision of green facilities, availability of furnitur</w:instrText>
-      </w:r>
-      <w:r>
-        <w:rPr>
-          <w:color w:val="000000" w:themeColor="text1"/>
-          <w:lang w:val="en-US" w:eastAsia="en-US"/>
-        </w:rPr>
-        <w:instrText xml:space="preserve">e services, and effective energy-saving and waste management. Furthermore, young users are willing to allocate 2.5–5% of their monthly income to support the implementation of CBM, which is beneficial for the adoption of CBM in ongoing affordable housing projects worldwide. The attribute preferences of young users in Taiwan and the Netherlands differ due to varying socio-economic characteristics, sustainability attitudes, and distinct cultural patterns within both societies. Consequently, this paper offers recommendations for governments to expedite the development of CAH.","container-title":"Housing Studies","DOI":"10.1080/02673037.2024.2404063","ISSN":"0267-3037","issue":"11","note":"publisher: Routledge\n_eprint: https://doi.org/10.1080/02673037.2024.2404063","page":"2450-2480","source":"Taylor and Francis+NEJM","title":"Heterogeneities in willingness to pay for circular affordable housing: insight from young users","title-short":"Heterogeneities in willingness to pay for circular affordable housing","volume":"40","author":[{"family":"Lee","given":"Pei-Hsuan"},{"family":"Han","given":"Qi"},{"family":"Vries","given":"Bauke","non-dropping-particle":"de"},{"family":"Juan","given":"Yi-Kai"}],"issued":{"date-parts":[["2025",11,2]]},"citation-key":"leeHeterogeneitiesWillingnessPay2025"}}],"schema":"https://github.com/citation-style-language/schema/raw/master/csl-citation.json"} </w:instrText>
-      </w:r>
-      <w:r>
-        <w:rPr>
-          <w:color w:val="000000" w:themeColor="text1"/>
-          <w:lang w:val="en-US" w:eastAsia="en-US"/>
-        </w:rPr>
-        <w:fldChar w:fldCharType="separate"/>
-      </w:r>
-      <w:r>
-        <w:rPr>
-          <w:lang w:val="en-US"/>
-        </w:rPr>
-        <w:t>(Ossokina et al., 2020; Caplan et al., 2021; Ossokina &amp; Arentze, 2022; Aitken et al., 2024; Lee et al., 2025)</w:t>
-      </w:r>
-      <w:r>
-        <w:rPr>
-          <w:color w:val="000000" w:themeColor="text1"/>
-          <w:lang w:val="en-US" w:eastAsia="en-US"/>
-        </w:rPr>
-        <w:fldChar w:fldCharType="end"/>
-      </w:r>
-      <w:r>
-        <w:rPr>
-          <w:color w:val="000000" w:themeColor="text1"/>
-          <w:lang w:val="en-US" w:eastAsia="en-US"/>
-        </w:rPr>
-        <w:t xml:space="preserve">, </w:t>
-      </w:r>
-      <w:r>
-        <w:rPr>
-          <w:color w:val="000000" w:themeColor="text1"/>
-          <w:lang w:val="en-US" w:eastAsia="en-US"/>
-        </w:rPr>
-        <w:t>extending discrete choice methods to a Scandinavian context where ageing-in-place policies are well established but evidence on relocation preferences remains limited.</w:t>
-      </w:r>
-      <w:r>
-        <w:rPr>
-          <w:color w:val="000000" w:themeColor="text1"/>
-          <w:lang w:val="en-US" w:eastAsia="en-US"/>
-        </w:rPr>
-        <w:t xml:space="preserve"> </w:t>
-      </w:r>
-      <w:r>
-        <w:rPr>
-          <w:lang w:val="en-US" w:eastAsia="en-US"/>
-        </w:rPr>
-        <w:t xml:space="preserve">By linking relocation motivations to the economic valuation of locational factors, the study offers </w:t>
-      </w:r>
-      <w:r>
-        <w:rPr>
-          <w:lang w:val="en-US" w:eastAsia="en-US"/>
-        </w:rPr>
-        <w:lastRenderedPageBreak/>
-        <w:t>policy-relevant insights into the housing needs of an ageing population and contributes empirical evidence to guide the planning of inclusive, adaptable living environments that support independence and quality of life in later life</w:t>
-      </w:r>
-      <w:r>
-        <w:rPr>
-          <w:lang w:val="en-US" w:eastAsia="en-US"/>
-        </w:rPr>
-        <w:t>.</w:t>
-      </w:r>
-    </w:p>
-    <w:p>
-      <w:pPr>
-        <w:pStyle w:val="Heading1"/>
-        <w:rPr>
-          <w:lang w:val="en-US"/>
-        </w:rPr>
-      </w:pPr>
-      <w:r>
-        <w:rPr>
-          <w:lang w:val="en-US"/>
-        </w:rPr>
-        <w:t>Literature Review</w:t>
-      </w:r>
-    </w:p>
-    <w:p>
-      <w:pPr>
-        <w:pStyle w:val="Paragraph"/>
-        <w:spacing w:line="360" w:lineRule="auto"/>
-        <w:rPr>
-          <w:lang w:val="en-US"/>
-        </w:rPr>
-      </w:pPr>
-      <w:bookmarkStart w:id="0" w:name="_Hlk212627481"/>
-      <w:r>
-        <w:rPr>
-          <w:lang w:val="en-US"/>
-        </w:rPr>
-        <w:t xml:space="preserve">Population ageing is increasingly shaping the </w:t>
-      </w:r>
-      <w:r>
-        <w:rPr>
-          <w:lang w:val="en-US"/>
-        </w:rPr>
-        <w:t xml:space="preserve">future </w:t>
-      </w:r>
-      <w:r>
-        <w:rPr>
-          <w:lang w:val="en-US"/>
-        </w:rPr>
-        <w:t xml:space="preserve">demand for housing, both in terms of quantity and </w:t>
-      </w:r>
-      <w:r>
-        <w:rPr>
-          <w:lang w:val="en-US"/>
-        </w:rPr>
-        <w:t>suitability</w:t>
-      </w:r>
-      <w:r>
-        <w:rPr>
-          <w:lang w:val="en-US"/>
-        </w:rPr>
-        <w:t>. Older adults spend a greater share of their time at home and rely on their residential environment for daily functioning, social contact, and wellbeing</w:t>
-      </w:r>
-      <w:r>
-        <w:rPr>
-          <w:lang w:val="en-US"/>
-        </w:rPr>
-        <w:t xml:space="preserve"> (SOURCE)</w:t>
-      </w:r>
-      <w:r>
-        <w:rPr>
-          <w:lang w:val="en-US"/>
-        </w:rPr>
-        <w:t xml:space="preserve">. The concept of “ageing in place” has become central to housing policy </w:t>
-      </w:r>
-      <w:r>
-        <w:rPr>
-          <w:lang w:val="en-US"/>
-        </w:rPr>
-        <w:t>in many places across the world</w:t>
-      </w:r>
-      <w:r>
-        <w:rPr>
-          <w:lang w:val="en-US"/>
-        </w:rPr>
-        <w:t xml:space="preserve">, emphasizing the </w:t>
-      </w:r>
-      <w:r>
-        <w:rPr>
-          <w:lang w:val="en-US"/>
-        </w:rPr>
-        <w:t>desire</w:t>
-      </w:r>
-      <w:r>
-        <w:rPr>
-          <w:lang w:val="en-US"/>
-        </w:rPr>
-        <w:t xml:space="preserve"> of older adults to remain in familiar surroundings for as long as possible. </w:t>
-      </w:r>
-      <w:r>
-        <w:rPr>
-          <w:lang w:val="en-US"/>
-        </w:rPr>
-        <w:t xml:space="preserve">(SOURCE). </w:t>
-      </w:r>
-      <w:r>
-        <w:rPr>
-          <w:lang w:val="en-US"/>
-        </w:rPr>
-        <w:t xml:space="preserve">However, </w:t>
-      </w:r>
-      <w:r>
-        <w:rPr>
-          <w:lang w:val="en-US"/>
-        </w:rPr>
-        <w:t xml:space="preserve">a key pillar of </w:t>
-      </w:r>
-      <w:r>
-        <w:rPr>
-          <w:lang w:val="en-US"/>
-        </w:rPr>
-        <w:t>ageing in place depends on the suitability of existing housing and the availability of accessible alternatives when relocation becomes necessary.</w:t>
+        <w:t xml:space="preserve">When relocations do occur, they inevitably involve evaluating a range of neighbourhood and accessibility attributes that influence daily life. The residential environment affects not only physical mobility and independence but also opportunities for social contact and recreation. Older adults considering relocation must therefore weigh multiple </w:t>
+      </w:r>
+      <w:proofErr w:type="spellStart"/>
+      <w:r>
+        <w:t>trade offs</w:t>
+      </w:r>
+      <w:proofErr w:type="spellEnd"/>
+      <w:r>
+        <w:t xml:space="preserve"> among desirable housing attributes. For instance, some may prioritise proximity to green areas, while others place greater value on access to public transport or nearby shops and services. However, little is known about what and how people prioritise among such attributes, and these preferences, along with their implicit </w:t>
+      </w:r>
+      <w:proofErr w:type="spellStart"/>
+      <w:r>
+        <w:t>trade offs</w:t>
+      </w:r>
+      <w:proofErr w:type="spellEnd"/>
+      <w:r>
+        <w:t xml:space="preserve">, are likely to vary systematically across socio demographic groups. Despite growing recognition of these issues, empirical evidence on how older adults value specific residential attributes remains limited. Much of the literature has focused on life course transitions, housing tenure, and affordability (SOURCES), but relatively few studies quantify </w:t>
+      </w:r>
+      <w:proofErr w:type="spellStart"/>
+      <w:r>
+        <w:t>trade offs</w:t>
+      </w:r>
+      <w:proofErr w:type="spellEnd"/>
+      <w:r>
+        <w:t xml:space="preserve"> among housing and locational characteristics.</w:t>
       </w:r>
     </w:p>
     <w:p>
@@ -2305,22 +2048,119 @@
         </w:rPr>
       </w:pPr>
       <w:r>
-        <w:rPr>
-          <w:lang w:val="en-US"/>
-        </w:rPr>
-        <w:t>Despite growing recognition of these issues, empirical evidence on how older adults value specific residential attributes remains limited. Much of the literature has focused on life-course transitions, housing tenure, and affordability (</w:t>
-      </w:r>
-      <w:r>
-        <w:rPr>
-          <w:lang w:val="en-US"/>
-        </w:rPr>
-        <w:t>SOURCES</w:t>
-      </w:r>
-      <w:r>
-        <w:rPr>
-          <w:lang w:val="en-US"/>
-        </w:rPr>
-        <w:t xml:space="preserve">), but relatively few studies quantify trade-offs among housing and locational characteristics. </w:t>
+        <w:t>A Discrete choice experiment (DCE)</w:t>
+      </w:r>
+      <w:r>
+        <w:rPr>
+          <w:lang w:val="en-US"/>
+        </w:rPr>
+        <w:t xml:space="preserve"> represent</w:t>
+      </w:r>
+      <w:r>
+        <w:rPr>
+          <w:lang w:val="en-US"/>
+        </w:rPr>
+        <w:t>s</w:t>
+      </w:r>
+      <w:r>
+        <w:rPr>
+          <w:lang w:val="en-US"/>
+        </w:rPr>
+        <w:t xml:space="preserve"> a specific and widely used form </w:t>
+      </w:r>
+      <w:r>
+        <w:rPr>
+          <w:lang w:val="en-US"/>
+        </w:rPr>
+        <w:lastRenderedPageBreak/>
+        <w:t xml:space="preserve">of stated choice methodology. </w:t>
+      </w:r>
+      <w:r>
+        <w:rPr>
+          <w:lang w:val="en-US"/>
+        </w:rPr>
+        <w:t>R</w:t>
+      </w:r>
+      <w:r>
+        <w:rPr>
+          <w:lang w:val="en-US"/>
+        </w:rPr>
+        <w:t>espondents are presented with choice sets containing two or more alternatives that vary systematically across predefined attributes, and they select their preferred option in each set. The approach is rooted in random utility theory</w:t>
+      </w:r>
+      <w:r>
+        <w:rPr>
+          <w:lang w:val="en-US"/>
+        </w:rPr>
+        <w:t xml:space="preserve"> </w:t>
+      </w:r>
+      <w:r>
+        <w:rPr>
+          <w:lang w:val="en-US"/>
+        </w:rPr>
+        <w:t>which assumes that individuals choose the alternative that maximizes their utility based on observable attributes and unobserved factors</w:t>
+      </w:r>
+      <w:r>
+        <w:rPr>
+          <w:lang w:val="en-US"/>
+        </w:rPr>
+        <w:t xml:space="preserve"> </w:t>
+      </w:r>
+      <w:r>
+        <w:rPr>
+          <w:lang w:val="en-US"/>
+        </w:rPr>
+        <w:fldChar w:fldCharType="begin"/>
+      </w:r>
+      <w:r>
+        <w:rPr>
+          <w:lang w:val="en-US"/>
+        </w:rPr>
+        <w:instrText xml:space="preserve"> ADDIN ZOTERO_ITEM CSL_CITATION {"citationID":"qoZzsU7r","properties":{"formattedCitation":"(McFadden, 1974)","plainCitation":"(McFadden, 1974)","noteIndex":0},"citationItems":[{"id":4929,"uris":["http://zotero.org/users/3783483/items/BUXVBQBG"],"itemData":{"id":4929,"type":"article-journal","container-title":"Journal of Public Economics","DOI":"10.1016/0047-2727(74)90003-6","ISSN":"0047-2727","issue":"4","journalAbbreviation":"Journal of Public Economics","page":"303-328","source":"ScienceDirect","title":"The measurement of urban travel demand","volume":"3","author":[{"family":"McFadden","given":"Daniel"}],"issued":{"date-parts":[["1974",11,1]]},"citation-key":"mcfaddenMeasurementUrbanTravel1974"}}],"schema":"https://github.com/citation-style-language/schema/raw/master/csl-citation.json"} </w:instrText>
+      </w:r>
+      <w:r>
+        <w:rPr>
+          <w:lang w:val="en-US"/>
+        </w:rPr>
+        <w:fldChar w:fldCharType="separate"/>
+      </w:r>
+      <w:r>
+        <w:t>(McFadden, 1974)</w:t>
+      </w:r>
+      <w:r>
+        <w:rPr>
+          <w:lang w:val="en-US"/>
+        </w:rPr>
+        <w:fldChar w:fldCharType="end"/>
+      </w:r>
+      <w:r>
+        <w:rPr>
+          <w:lang w:val="en-US"/>
+        </w:rPr>
+        <w:t>. By observing patterns of choice across multiple scenarios, researchers can infer the relative importance of different attributes and estimate willingness-to-pay (WTP) values when a cost attribute is included. This capacity to quantify trade-offs makes DCEs particularly valuable in housing research, where individuals must balance multiple</w:t>
+      </w:r>
+      <w:r>
+        <w:rPr>
+          <w:lang w:val="en-US"/>
+        </w:rPr>
+        <w:t xml:space="preserve">, </w:t>
+      </w:r>
+      <w:r>
+        <w:rPr>
+          <w:lang w:val="en-US"/>
+        </w:rPr>
+        <w:t>often competing</w:t>
+      </w:r>
+      <w:r>
+        <w:rPr>
+          <w:lang w:val="en-US"/>
+        </w:rPr>
+        <w:t xml:space="preserve">, </w:t>
+      </w:r>
+      <w:r>
+        <w:rPr>
+          <w:lang w:val="en-US"/>
+        </w:rPr>
+        <w:t>considerations such as price, location, accessibility, and amenities.</w:t>
       </w:r>
     </w:p>
     <w:p>
@@ -2333,118 +2173,136 @@
         </w:rPr>
       </w:pPr>
       <w:r>
-        <w:t>A Discrete choice experiment (</w:t>
-      </w:r>
-      <w:r>
-        <w:t>DCE</w:t>
-      </w:r>
-      <w:r>
-        <w:t>)</w:t>
-      </w:r>
-      <w:r>
-        <w:rPr>
-          <w:lang w:val="en-US"/>
-        </w:rPr>
-        <w:t xml:space="preserve"> represent</w:t>
-      </w:r>
-      <w:r>
-        <w:rPr>
-          <w:lang w:val="en-US"/>
-        </w:rPr>
-        <w:t>s</w:t>
-      </w:r>
-      <w:r>
-        <w:rPr>
-          <w:lang w:val="en-US"/>
-        </w:rPr>
-        <w:t xml:space="preserve"> a specific and widely used form of stated choice methodology. </w:t>
-      </w:r>
-      <w:r>
-        <w:rPr>
-          <w:lang w:val="en-US"/>
-        </w:rPr>
-        <w:t>R</w:t>
-      </w:r>
-      <w:r>
-        <w:rPr>
-          <w:lang w:val="en-US"/>
-        </w:rPr>
-        <w:t>espondents are presented with choice sets containing two or more alternatives that vary systematically across predefined attributes, and they select their preferred option in each set. The approach is rooted in random utility theory</w:t>
-      </w:r>
-      <w:r>
-        <w:rPr>
-          <w:lang w:val="en-US"/>
-        </w:rPr>
-        <w:t xml:space="preserve"> </w:t>
-      </w:r>
-      <w:r>
-        <w:rPr>
-          <w:lang w:val="en-US"/>
-        </w:rPr>
-        <w:t>which assumes that individuals choose the alternative that maximizes their utility based on observable attributes and unobserved factors</w:t>
-      </w:r>
-      <w:r>
-        <w:rPr>
-          <w:lang w:val="en-US"/>
-        </w:rPr>
-        <w:t xml:space="preserve"> </w:t>
-      </w:r>
-      <w:r>
-        <w:rPr>
-          <w:lang w:val="en-US"/>
-        </w:rPr>
-        <w:fldChar w:fldCharType="begin"/>
-      </w:r>
-      <w:r>
-        <w:rPr>
-          <w:lang w:val="en-US"/>
-        </w:rPr>
-        <w:instrText xml:space="preserve"> ADDIN ZOTERO_ITEM CSL_CITATION {"citationID":"qoZzsU7r","properties":{"formattedCitation":"(McFadden, 1974)","plainCitation":"(McFadden, 1974)","noteIndex":0},"citationItems":[{"id":4929,"uris":["http://zotero.org/users/3783483/items/BUXVBQBG"],"itemData":{"id":4929,"type":"article-journal","container-title":"Journal of Public Economics","DOI":"10.1016/0047-2727(74)90003-6","ISSN":"0047-2727","issue":"4","journalAbbreviation":"Journal of Public Economics","page":"303-328","source":"ScienceDirect","title":"The measurement of urban travel demand","volume":"3","author":[{"family":"McFadden","given":"Daniel"}],"issued":{"date-parts":[["1974",11,1]]},"citation-key":"mcfaddenMeasurementUrbanTravel1974"}}],"schema":"https://github.com/citation-style-language/schema/raw/master/csl-citation.json"} </w:instrText>
-      </w:r>
-      <w:r>
-        <w:rPr>
-          <w:lang w:val="en-US"/>
-        </w:rPr>
-        <w:fldChar w:fldCharType="separate"/>
-      </w:r>
-      <w:r>
-        <w:t>(McFadden, 1974)</w:t>
-      </w:r>
-      <w:r>
-        <w:rPr>
-          <w:lang w:val="en-US"/>
-        </w:rPr>
-        <w:fldChar w:fldCharType="end"/>
-      </w:r>
-      <w:r>
-        <w:rPr>
-          <w:lang w:val="en-US"/>
-        </w:rPr>
-        <w:t>. By observing patterns of choice across multiple scenarios, researchers can infer the relative importance of different attributes and estimate willingness-to-pay (WTP) values when a cost attribute is included. This capacity to quantify trade-offs makes DCEs particularly valuable in housing research, where individuals must balance multiple</w:t>
-      </w:r>
-      <w:r>
-        <w:rPr>
-          <w:lang w:val="en-US"/>
-        </w:rPr>
-        <w:t xml:space="preserve">, </w:t>
-      </w:r>
-      <w:r>
-        <w:rPr>
-          <w:lang w:val="en-US"/>
-        </w:rPr>
-        <w:t>often competing</w:t>
-      </w:r>
-      <w:r>
-        <w:rPr>
-          <w:lang w:val="en-US"/>
-        </w:rPr>
-        <w:t xml:space="preserve">, </w:t>
-      </w:r>
-      <w:r>
-        <w:rPr>
-          <w:lang w:val="en-US"/>
-        </w:rPr>
-        <w:t>considerations such as price, location, accessibility, and amenities.</w:t>
+        <w:rPr>
+          <w:lang w:val="en-US"/>
+        </w:rPr>
+        <w:t xml:space="preserve">Discrete choice experiments </w:t>
+      </w:r>
+      <w:r>
+        <w:rPr>
+          <w:lang w:val="en-US"/>
+        </w:rPr>
+        <w:t xml:space="preserve">have been used in a variety of housing and ageing studies. </w:t>
+      </w:r>
+      <w:proofErr w:type="spellStart"/>
+      <w:r>
+        <w:rPr>
+          <w:lang w:val="en-US"/>
+        </w:rPr>
+        <w:t>Ossokina</w:t>
+      </w:r>
+      <w:proofErr w:type="spellEnd"/>
+      <w:r>
+        <w:rPr>
+          <w:lang w:val="en-US"/>
+        </w:rPr>
+        <w:t xml:space="preserve"> et al. (2020) estimate a stated choice experiment to study the residential preferences of </w:t>
+      </w:r>
+      <w:r>
+        <w:rPr>
+          <w:lang w:val="en-US"/>
+        </w:rPr>
+        <w:t>older</w:t>
+      </w:r>
+      <w:r>
+        <w:rPr>
+          <w:lang w:val="en-US"/>
+        </w:rPr>
+        <w:t xml:space="preserve"> homeowners in the Netherlands, reporting that residential attributes connecting to safety and social cohesion play an important role for </w:t>
+      </w:r>
+      <w:r>
+        <w:rPr>
+          <w:lang w:val="en-US"/>
+        </w:rPr>
+        <w:t>older adults</w:t>
+      </w:r>
+      <w:r>
+        <w:rPr>
+          <w:lang w:val="en-US"/>
+        </w:rPr>
+        <w:t xml:space="preserve">. </w:t>
+      </w:r>
+      <w:proofErr w:type="spellStart"/>
+      <w:r>
+        <w:rPr>
+          <w:lang w:val="en-US"/>
+        </w:rPr>
+        <w:t>Ossokina</w:t>
+      </w:r>
+      <w:proofErr w:type="spellEnd"/>
+      <w:r>
+        <w:rPr>
+          <w:lang w:val="en-US"/>
+        </w:rPr>
+        <w:t xml:space="preserve"> and </w:t>
+      </w:r>
+      <w:proofErr w:type="spellStart"/>
+      <w:r>
+        <w:rPr>
+          <w:lang w:val="en-US"/>
+        </w:rPr>
+        <w:t>Arentze</w:t>
+      </w:r>
+      <w:proofErr w:type="spellEnd"/>
+      <w:r>
+        <w:rPr>
+          <w:lang w:val="en-US"/>
+        </w:rPr>
+        <w:t xml:space="preserve"> (2022) examine reference-dependent housing choice behavior among older adults, finding that proximity to public transport and shops significantly influences residential decisions.</w:t>
+      </w:r>
+      <w:r>
+        <w:rPr>
+          <w:lang w:val="en-US"/>
+        </w:rPr>
+        <w:t xml:space="preserve">  </w:t>
+      </w:r>
+      <w:r>
+        <w:rPr>
+          <w:lang w:val="en-US"/>
+        </w:rPr>
+        <w:t xml:space="preserve">Applications of DCEs to housing have expanded considerably in recent decades. Early studies focused primarily on environmental amenities and locational factors, such as proximity to green spaces, transit, and urban services (Earnhart, 2002; Cho et al., 2005; Liao et al., 2015). More recent work has integrated socio-demographic and behavioral factors to explore heterogeneity in preferences across population subgroups. For example, Caplan et al. (2021) examined residential preferences along Utah's Wasatch Front and found substantial variation in willingness to pay for amenities such as green space and access to transit. </w:t>
+      </w:r>
+      <w:proofErr w:type="spellStart"/>
+      <w:r>
+        <w:rPr>
+          <w:lang w:val="en-US"/>
+        </w:rPr>
+        <w:t>Ossokina</w:t>
+      </w:r>
+      <w:proofErr w:type="spellEnd"/>
+      <w:r>
+        <w:rPr>
+          <w:lang w:val="en-US"/>
+        </w:rPr>
+        <w:t xml:space="preserve"> and </w:t>
+      </w:r>
+      <w:proofErr w:type="spellStart"/>
+      <w:r>
+        <w:rPr>
+          <w:lang w:val="en-US"/>
+        </w:rPr>
+        <w:t>Arentze</w:t>
+      </w:r>
+      <w:proofErr w:type="spellEnd"/>
+      <w:r>
+        <w:rPr>
+          <w:lang w:val="en-US"/>
+        </w:rPr>
+        <w:t xml:space="preserve"> (2022) demonstrated that housing decisions among older homeowners are reference-dependent, showing how individuals in the Netherlands value safety, accessibility, and social cohesion relative to their current housing situation. Similarly, Lee et al. (2025) analyzed willingness to pay for circular and affordable housing among younger adults in South Korea, while </w:t>
+      </w:r>
+      <w:proofErr w:type="spellStart"/>
+      <w:r>
+        <w:rPr>
+          <w:lang w:val="en-US"/>
+        </w:rPr>
+        <w:t>Ardeshiri</w:t>
+      </w:r>
+      <w:proofErr w:type="spellEnd"/>
+      <w:r>
+        <w:rPr>
+          <w:lang w:val="en-US"/>
+        </w:rPr>
+        <w:t xml:space="preserve"> et al. (2024) used a dual DCE to distinguish between preferences for owner-occupied and investment properties in Sydney.</w:t>
       </w:r>
     </w:p>
     <w:p>
@@ -2460,52 +2318,85 @@
         <w:rPr>
           <w:lang w:val="en-US"/>
         </w:rPr>
-        <w:t xml:space="preserve">Discrete choice experiments </w:t>
-      </w:r>
-      <w:r>
-        <w:rPr>
-          <w:lang w:val="en-US"/>
-        </w:rPr>
-        <w:t xml:space="preserve">have been used in a variety of housing and ageing studies. </w:t>
+        <w:t xml:space="preserve">Housing preferences are rarely uniform across individuals. Economic capacity, household composition, tenure status, and health conditions can all shape how people </w:t>
+      </w:r>
+      <w:r>
+        <w:rPr>
+          <w:lang w:val="en-US"/>
+        </w:rPr>
+        <w:lastRenderedPageBreak/>
+        <w:t>evaluate residential alternatives. Studies have shown that income influences willingness</w:t>
+      </w:r>
+      <w:r>
+        <w:rPr>
+          <w:lang w:val="en-US"/>
+        </w:rPr>
+        <w:t>-</w:t>
+      </w:r>
+      <w:r>
+        <w:rPr>
+          <w:lang w:val="en-US"/>
+        </w:rPr>
+        <w:t>to</w:t>
+      </w:r>
+      <w:r>
+        <w:rPr>
+          <w:lang w:val="en-US"/>
+        </w:rPr>
+        <w:t>-</w:t>
+      </w:r>
+      <w:r>
+        <w:rPr>
+          <w:lang w:val="en-US"/>
+        </w:rPr>
+        <w:t>pay for proximity and comfort amenities, while tenure reflects differences in security, attachment, and investment orientation (</w:t>
+      </w:r>
+      <w:r>
+        <w:rPr>
+          <w:lang w:val="en-US"/>
+        </w:rPr>
+        <w:t>SOURCES</w:t>
+      </w:r>
+      <w:r>
+        <w:rPr>
+          <w:lang w:val="en-US"/>
+        </w:rPr>
+        <w:t xml:space="preserve">). Ageing itself introduces new dimensions of heterogeneity, as physical ability, mobility, and social networks evolve over time </w:t>
+      </w:r>
+      <w:r>
+        <w:rPr>
+          <w:lang w:val="en-US"/>
+        </w:rPr>
+        <w:fldChar w:fldCharType="begin"/>
+      </w:r>
+      <w:r>
+        <w:rPr>
+          <w:lang w:val="en-US"/>
+        </w:rPr>
+        <w:instrText xml:space="preserve"> ADDIN ZOTERO_ITEM CSL_CITATION {"citationID":"prZFlDV1","properties":{"formattedCitation":"(Lofqvist et al., 2013)","plainCitation":"(Lofqvist et al., 2013)","noteIndex":0},"citationItems":[{"id":4932,"uris":["http://zotero.org/users/3783483/items/DZWS2ET5"],"itemData":{"id":4932,"type":"article-journal","abstract":"Purpose: This cross-national qualitative study explores how very old people reflect upon relocation and aging in place. Design and Methods: Swedish and German data are utilized in this study. About 80 community-living participants, 80–89 years of age, were interviewed with open-ended questions at home by trained interviewers. The interviews were analyzed by using conventional qualitative content analyses. Results: Reasoning about relocation or aging in place in very old age is a complex and ambivalent matter. A variety of reflections, emotions, and behaviors for and against a move are revealed. Reasons to move reflect the urge to maintain independence, to stay in control, and to avoid loneliness. This is mainly expressed reactively. Reasons not to move reflect a strong attachment to the home and neighborhood. Moreover, reasons not to move reflect practical aspect such as economy and strain, as well as fear of losing continuity of habits and routines. Implications: There is a need for society to develop counseling systems to meet very old people’s ambivalence and practical considerations to move or not to move. Thus, the ambivalence to stay put or to relocate needs to be further explored from an applied perspective by also taking nonmovers into account.","container-title":"The Gerontologist","DOI":"10.1093/geront/gnt034","ISSN":"0016-9013, 1758-5341","issue":"6","journalAbbreviation":"The Gerontologist","language":"en","page":"919-927","source":"DOI.org (Crossref)","title":"Voices on Relocation and Aging in Place in Very Old Age--A Complex and Ambivalent Matter","volume":"53","author":[{"family":"Lofqvist","given":"C."},{"family":"Granbom","given":"M."},{"family":"Himmelsbach","given":"I."},{"family":"Iwarsson","given":"S."},{"family":"Oswald","given":"F."},{"family":"Haak","given":"M."}],"issued":{"date-parts":[["2013",12,1]]},"citation-key":"lofqvistVoicesRelocationAging2013"}}],"schema":"https://github.com/citation-style-language/schema/raw/master/csl-citation.json"} </w:instrText>
+      </w:r>
+      <w:r>
+        <w:rPr>
+          <w:lang w:val="en-US"/>
+        </w:rPr>
+        <w:fldChar w:fldCharType="separate"/>
+      </w:r>
+      <w:r>
+        <w:t>(</w:t>
       </w:r>
       <w:proofErr w:type="spellStart"/>
       <w:r>
-        <w:rPr>
-          <w:lang w:val="en-US"/>
-        </w:rPr>
-        <w:t>Ossokina</w:t>
+        <w:t>Lofqvist</w:t>
       </w:r>
       <w:proofErr w:type="spellEnd"/>
       <w:r>
-        <w:rPr>
-          <w:lang w:val="en-US"/>
-        </w:rPr>
-        <w:t xml:space="preserve"> et al. (2020) estimate a stated choice experiment to study the residential preferences of </w:t>
-      </w:r>
-      <w:r>
-        <w:rPr>
-          <w:lang w:val="en-US"/>
-        </w:rPr>
-        <w:t>older</w:t>
-      </w:r>
-      <w:r>
-        <w:rPr>
-          <w:lang w:val="en-US"/>
-        </w:rPr>
-        <w:t xml:space="preserve"> homeowners in the Netherlands, reporting that </w:t>
-      </w:r>
-      <w:r>
-        <w:rPr>
-          <w:lang w:val="en-US"/>
-        </w:rPr>
-        <w:lastRenderedPageBreak/>
-        <w:t xml:space="preserve">residential attributes connecting to safety and social cohesion play an important role for </w:t>
-      </w:r>
-      <w:r>
-        <w:rPr>
-          <w:lang w:val="en-US"/>
-        </w:rPr>
-        <w:t>older adults</w:t>
+        <w:t xml:space="preserve"> et al., 2013)</w:t>
+      </w:r>
+      <w:r>
+        <w:rPr>
+          <w:lang w:val="en-US"/>
+        </w:rPr>
+        <w:fldChar w:fldCharType="end"/>
       </w:r>
       <w:r>
         <w:rPr>
@@ -2513,98 +2404,50 @@
         </w:rPr>
         <w:t xml:space="preserve">. </w:t>
       </w:r>
-      <w:proofErr w:type="spellStart"/>
-      <w:r>
-        <w:rPr>
-          <w:lang w:val="en-US"/>
-        </w:rPr>
-        <w:t>Ossokina</w:t>
-      </w:r>
-      <w:proofErr w:type="spellEnd"/>
-      <w:r>
-        <w:rPr>
-          <w:lang w:val="en-US"/>
-        </w:rPr>
-        <w:t xml:space="preserve"> and </w:t>
-      </w:r>
-      <w:proofErr w:type="spellStart"/>
-      <w:r>
-        <w:rPr>
-          <w:lang w:val="en-US"/>
-        </w:rPr>
-        <w:t>Arentze</w:t>
-      </w:r>
-      <w:proofErr w:type="spellEnd"/>
-      <w:r>
-        <w:rPr>
-          <w:lang w:val="en-US"/>
-        </w:rPr>
-        <w:t xml:space="preserve"> (2022) examine reference-dependent housing choice behavior among older adults, finding that proximity to public transport and shops significantly influences residential decisions.</w:t>
-      </w:r>
-    </w:p>
-    <w:p>
-      <w:pPr>
-        <w:pStyle w:val="Newparagraph"/>
-        <w:rPr>
-          <w:lang w:val="en-US"/>
-        </w:rPr>
-      </w:pPr>
-    </w:p>
-    <w:p>
-      <w:pPr>
-        <w:pStyle w:val="Paragraph"/>
-        <w:spacing w:line="360" w:lineRule="auto"/>
-        <w:rPr>
-          <w:lang w:val="en-US"/>
-        </w:rPr>
-      </w:pPr>
-      <w:r>
-        <w:rPr>
-          <w:lang w:val="en-US"/>
-        </w:rPr>
-        <w:t xml:space="preserve">Applications of DCEs to housing have expanded considerably in recent decades. Early studies focused primarily on environmental amenities and locational factors, such as proximity to green spaces, transit, and urban services (Earnhart, 2002; Cho et al., 2005; Liao et al., 2015). More recent work has integrated socio-demographic and behavioral factors to explore heterogeneity in preferences across population subgroups. For example, Caplan et al. (2021) examined residential preferences along Utah's Wasatch Front and found substantial variation in willingness to pay for amenities such as green space and access to transit. </w:t>
-      </w:r>
-      <w:proofErr w:type="spellStart"/>
-      <w:r>
-        <w:rPr>
-          <w:lang w:val="en-US"/>
-        </w:rPr>
-        <w:t>Ossokina</w:t>
-      </w:r>
-      <w:proofErr w:type="spellEnd"/>
-      <w:r>
-        <w:rPr>
-          <w:lang w:val="en-US"/>
-        </w:rPr>
-        <w:t xml:space="preserve"> and </w:t>
-      </w:r>
-      <w:proofErr w:type="spellStart"/>
-      <w:r>
-        <w:rPr>
-          <w:lang w:val="en-US"/>
-        </w:rPr>
-        <w:t>Arentze</w:t>
-      </w:r>
-      <w:proofErr w:type="spellEnd"/>
-      <w:r>
-        <w:rPr>
-          <w:lang w:val="en-US"/>
-        </w:rPr>
-        <w:t xml:space="preserve"> (2022) demonstrated that housing decisions among older homeowners are reference-dependent, showing how individuals in the Netherlands value safety, accessibility, and social cohesion relative to their current housing situation. Similarly, Lee et al. (2025) analyzed willingness to pay for circular and affordable housing among younger adults in South Korea, while </w:t>
-      </w:r>
-      <w:proofErr w:type="spellStart"/>
-      <w:r>
-        <w:rPr>
-          <w:lang w:val="en-US"/>
-        </w:rPr>
-        <w:t>Ardeshiri</w:t>
-      </w:r>
-      <w:proofErr w:type="spellEnd"/>
-      <w:r>
-        <w:rPr>
-          <w:lang w:val="en-US"/>
-        </w:rPr>
-        <w:t xml:space="preserve"> et al. (2024) used a dual DCE to distinguish between preferences for owner-occupied and investment properties in Sydney.</w:t>
+      <w:r>
+        <w:rPr>
+          <w:lang w:val="en-US"/>
+        </w:rPr>
+        <w:t>To capture this systematic variation, recent DCE studies have incorporated interaction terms and advanced econometric specifications</w:t>
+      </w:r>
+      <w:r>
+        <w:rPr>
+          <w:lang w:val="en-US"/>
+        </w:rPr>
+        <w:t xml:space="preserve"> </w:t>
+      </w:r>
+      <w:r>
+        <w:rPr>
+          <w:lang w:val="en-US"/>
+        </w:rPr>
+        <w:fldChar w:fldCharType="begin"/>
+      </w:r>
+      <w:r>
+        <w:rPr>
+          <w:lang w:val="en-US"/>
+        </w:rPr>
+        <w:instrText xml:space="preserve"> ADDIN ZOTERO_ITEM CSL_CITATION {"citationID":"1bxkOgbO","properties":{"unsorted":true,"formattedCitation":"(Caplan et al., 2021; Aitken et al., 2024; Schulz et al., 2025)","plainCitation":"(Caplan et al., 2021; Aitken et al., 2024; Schulz et al., 2025)","noteIndex":0},"citationItems":[{"id":2925,"uris":["http://zotero.org/users/3783483/items/YVTZ5KUL"],"itemData":{"id":2925,"type":"article-journal","abstract":"This study reports on estimates of heterogeneous preferences for residential amenities among households in the Mountain West region of the US. The estimates are derived from a choice experiment funded by the Utah Department of Transportation and Utah Transit Authority—an experiment based upon large samples of both homeowners and renters who participated in a larger, statewide transportation study. The choice experiment and transportation study allow us to control for a rich set of household-level demographic and lifestyle characteristics, which in turn permits identiﬁcation of a host of factors contributing to heterogeneity in residential preferences. We leverage a percentage-change housing cost attribute included in the experiment to obtain measures of marginal willingness to pay (MWTP) for the various residential attributes and attribute levels in our study. Our method of converting the percentage-change cost attribute to dollar-denominated MWTP results in theoretically plausible estimates of a household’s MWTP. We ﬁnd that preferences for residential amenities diﬀer across homeowners and renters with respect to intensity rather than direction—homeowners are generally willing to pay more for these amenities, in some cases up to seven times more. Our quantitative estimates of these preferences and the extent to which we control for heterogeneity across households provide urban and regional planners with precise monetary welfare measures for a sizable majority of the region’s residents.","container-title":"Regional Science and Urban Economics","DOI":"10.1016/j.regsciurbeco.2021.103646","ISSN":"01660462","journalAbbreviation":"Regional Science and Urban Economics","language":"en","page":"103646","source":"DOI.org (Crossref)","title":"Measuring heterogeneous preferences for residential amenities","volume":"87","author":[{"family":"Caplan","given":"Arthur J."},{"family":"Akhundjanov","given":"Sherzod B."},{"family":"Toll","given":"Kristopher"}],"issued":{"date-parts":[["2021",3]]},"citation-key":"caplanMeasuringHeterogeneousPreferences2021"}},{"id":3042,"uris":["http://zotero.org/users/3783483/items/9RZ58RV5"],"itemData":{"id":3042,"type":"article-journal","abstract":"Demographic changes have prompted the development of ‘age-friendly’ housing design standards in several countries, but there has been limited exploration of whether older prospective homebuyers would prefer to purchase homes with accessible and adaptable features. This exploratory study used a stated choice experiment to explore whether prospective homebuyers in England aged 50 and over would prefer homes with accessibility and adaptability attributes. Respondents were significantly more likely to select dwellings with step-free access and adaptable bathrooms than properties without these features and were willing to pay significantly more to purchase them.","container-title":"Housing Studies","DOI":"10.1080/02673037.2022.2060944","ISSN":"0267-3037, 1466-1810","issue":"3","journalAbbreviation":"Housing Studies","language":"en","page":"608-630","source":"DOI.org (Crossref)","title":"Do older homebuyers prefer dwellings with accessibility and adaptability features? Findings from an exploratory study","title-short":"Do older homebuyers prefer dwellings with accessibility and adaptability features?","volume":"39","author":[{"family":"Aitken","given":"Dominic"},{"family":"Willis","given":"Ken"},{"family":"Gilroy","given":"Rose"}],"issued":{"date-parts":[["2024",3,15]]},"citation-key":"aitkenOlderHomebuyersPrefer2024"}},{"id":4800,"uris":["http://zotero.org/users/3783483/items/NJ7HGWMP"],"itemData":{"id":4800,"type":"article-journal","abstract":"Past research indicates that for older individuals, transitioning to a home environment better suited to their needs reduces physical, psychological, and social risks, and may even impact the rate of institutionalization. Tenants, compared to homeowners, are subject to different conditions that influence their decisions to relocate, which can either encourage or inhibit them in their pursuit of environmental proactivity. This study investigates whether tenants make relocation decisions based on different factors than do owners. For this purpose, hypothetical relocation decisions are made under the influence of certain ownership constellations. The dataset consists of 264 participants. They were asked about home ownership and then presented with housing vignettes (factorial survey) to indicate how likely they would be to move to a new apartment. The data were analyzed using group comparisons and zero-inflated models. Tenants favor new apartments if their current dwelling is larger than the new one, and if they haven’t lived in their current home for a long time. In contrast, owners prefer the new apartment to have a central location. Both groups consider rent, proximity to kin, and a senior-friendly bathroom as important for the new apartment, with rent being more important to tenants than to those who are currently owners. In both groups, we identified predictors that can be interpreted as barriers to environmental proactivity. The results add to the large body of literature on social inequality in old age.","language":"en","source":"Zotero","title":"Owning, Renting and Environmental Proactivity: The Role of Housing Tenure in Hypothetical Housing Decisions","author":[{"family":"Schulz","given":"Manuela"},{"family":"Gross","given":"Christiane"},{"family":"Teti","given":"Andrea"}],"issued":{"date-parts":[["2025"]]},"citation-key":"schulzOwningRentingEnvironmental2025"}}],"schema":"https://github.com/citation-style-language/schema/raw/master/csl-citation.json"} </w:instrText>
+      </w:r>
+      <w:r>
+        <w:rPr>
+          <w:lang w:val="en-US"/>
+        </w:rPr>
+        <w:fldChar w:fldCharType="separate"/>
+      </w:r>
+      <w:r>
+        <w:t>(Caplan et al., 2021; Aitken et al., 2024; Schulz et al., 2025)</w:t>
+      </w:r>
+      <w:r>
+        <w:rPr>
+          <w:lang w:val="en-US"/>
+        </w:rPr>
+        <w:fldChar w:fldCharType="end"/>
+      </w:r>
+      <w:r>
+        <w:rPr>
+          <w:lang w:val="en-US"/>
+        </w:rPr>
+        <w:t>. These studies demonstrate that preferences for attributes such as proximity to amenities, green space, and transport depend strongly on income, age, and household characteristics. Such methods are particularly suitable for studying diverse populations like older adults, whose housing preferences may differ systematically by age, health status, income, or tenure arrangement.</w:t>
       </w:r>
     </w:p>
     <w:p>
@@ -2620,82 +2463,7 @@
         <w:rPr>
           <w:lang w:val="en-US"/>
         </w:rPr>
-        <w:t>Housing preferences are rarely uniform across individuals. Economic capacity, household composition, tenure status, and health conditions can all shape how people evaluate residential alternatives. Studies have shown that income influences willingness</w:t>
-      </w:r>
-      <w:r>
-        <w:rPr>
-          <w:lang w:val="en-US"/>
-        </w:rPr>
-        <w:t>-</w:t>
-      </w:r>
-      <w:r>
-        <w:rPr>
-          <w:lang w:val="en-US"/>
-        </w:rPr>
-        <w:t>to</w:t>
-      </w:r>
-      <w:r>
-        <w:rPr>
-          <w:lang w:val="en-US"/>
-        </w:rPr>
-        <w:t>-</w:t>
-      </w:r>
-      <w:r>
-        <w:rPr>
-          <w:lang w:val="en-US"/>
-        </w:rPr>
-        <w:t>pay for proximity and comfort amenities, while tenure reflects differences in security, attachment, and investment orientation (</w:t>
-      </w:r>
-      <w:r>
-        <w:rPr>
-          <w:lang w:val="en-US"/>
-        </w:rPr>
-        <w:t>SOURCES</w:t>
-      </w:r>
-      <w:r>
-        <w:rPr>
-          <w:lang w:val="en-US"/>
-        </w:rPr>
-        <w:t xml:space="preserve">). Ageing itself introduces new dimensions of heterogeneity, as physical ability, mobility, and social networks evolve over time </w:t>
-      </w:r>
-      <w:r>
-        <w:rPr>
-          <w:lang w:val="en-US"/>
-        </w:rPr>
-        <w:fldChar w:fldCharType="begin"/>
-      </w:r>
-      <w:r>
-        <w:rPr>
-          <w:lang w:val="en-US"/>
-        </w:rPr>
-        <w:instrText xml:space="preserve"> ADDIN ZOTERO_ITEM CSL_CITATION {"citationID":"prZFlDV1","properties":{"formattedCitation":"(Lofqvist et al., 2013)","plainCitation":"(Lofqvist et al., 2013)","noteIndex":0},"citationItems":[{"id":4932,"uris":["http://zotero.org/users/3783483/items/DZWS2ET5"],"itemData":{"id":4932,"type":"article-journal","abstract":"Purpose: This cross-national qualitative study explores how very old people reflect upon relocation and aging in place. Design and Methods: Swedish and German data are utilized in this study. About 80 community-living participants, 80–89 years of age, were interviewed with open-ended questions at home by trained interviewers. The interviews were analyzed by using conventional qualitative content analyses. Results: Reasoning about relocation or aging in place in very old age is a complex and ambivalent matter. A variety of reflections, emotions, and behaviors for and against a move are revealed. Reasons to move reflect the urge to maintain independence, to stay in control, and to avoid loneliness. This is mainly expressed reactively. Reasons not to move reflect a strong attachment to the home and neighborhood. Moreover, reasons not to move reflect practical aspect such as economy and strain, as well as fear of losing continuity of habits and routines. Implications: There is a need for society to develop counseling systems to meet very old people’s ambivalence and practical considerations to move or not to move. Thus, the ambivalence to stay put or to relocate needs to be further explored from an applied perspective by also taking nonmovers into account.","container-title":"The Gerontologist","DOI":"10.1093/geront/gnt034","ISSN":"0016-9013, 1758-5341","issue":"6","journalAbbreviation":"The Gerontologist","language":"en","page":"919-927","source":"DOI.org (Crossref)","title":"Voices on Relocation and Aging in Place in Very Old Age--A Complex and Ambivalent Matter","volume":"53","author":[{"family":"Lofqvist","given":"C."},{"family":"Granbom","given":"M."},{"family":"Himmelsbach","given":"I."},{"family":"Iwarsson","given":"S."},{"family":"Oswald","given":"F."},{"family":"Haak","given":"M."}],"issued":{"date-parts":[["2013",12,1]]},"citation-key":"lofqvistVoicesRelocationAging2013"}}],"schema":"https://github.com/citation-style-language/schema/raw/master/csl-citation.json"} </w:instrText>
-      </w:r>
-      <w:r>
-        <w:rPr>
-          <w:lang w:val="en-US"/>
-        </w:rPr>
-        <w:fldChar w:fldCharType="separate"/>
-      </w:r>
-      <w:r>
-        <w:t>(Lofqvist et al., 2013)</w:t>
-      </w:r>
-      <w:r>
-        <w:rPr>
-          <w:lang w:val="en-US"/>
-        </w:rPr>
-        <w:fldChar w:fldCharType="end"/>
-      </w:r>
-      <w:r>
-        <w:rPr>
-          <w:lang w:val="en-US"/>
-        </w:rPr>
-        <w:t xml:space="preserve">. </w:t>
-      </w:r>
-      <w:r>
-        <w:rPr>
-          <w:lang w:val="en-US"/>
-        </w:rPr>
-        <w:t>To capture this systematic variation, recent DCE studies have incorporated interaction terms and advanced econometric specifications</w:t>
+        <w:t>Despite these advances, the evidence base for older populations remains limited, and most findings are context specific, reflecting local housing systems and welfare regimes. Few studies have explicitly focused on older populations or systematically examined heterogeneity within this demographic, and applications in Scandinavian contexts remain rare. This gap is particularly consequential given the rapid ageing of populations across developed countries and the distinct housing systems that shape housing opportunities and constraints.</w:t>
       </w:r>
       <w:r>
         <w:rPr>
@@ -2707,41 +2475,7 @@
         <w:rPr>
           <w:lang w:val="en-US"/>
         </w:rPr>
-        <w:fldChar w:fldCharType="begin"/>
-      </w:r>
-      <w:r>
-        <w:rPr>
-          <w:lang w:val="en-US"/>
-        </w:rPr>
-        <w:instrText xml:space="preserve"> ADDIN ZOTERO_ITEM CSL_CITATION {"citationID":"1bxkOgbO","properties":{"unsorted":true,"formattedCitation":"(Caplan et al., 2021; Aitken et al., 2024; Schulz et al., 2025)","plainCitation":"(Caplan et al., 2021; Aitken et al., 2024; Schulz et al., 2025)","noteIndex":0},"citationItems":[{"id":2925,"uris":["http://zotero.org/users/3783483/items/YVTZ5KUL"],"itemData":{"id":2925,"type":"article-journal","abstract":"This study reports on estimates of heterogeneous preferences for residential amenities among households in the Mountain West region of the US. The estimates are derived from a choice experiment funded by the Utah Department of Transportation and Utah Transit Authority—an experiment based upon large samples of both homeowners and renters who participated in a larger, statewide transportation study. The choice experiment and transportation study allow us to control for a rich set of household-level demographic and lifestyle characteristics, which in turn permits identiﬁcation of a host of factors contributing to heterogeneity in residential preferences. We leverage a percentage-change housing cost attribute included in the experiment to obtain measures of marginal willingness to pay (MWTP) for the various residential attributes and attribute levels in our study. Our method of converting the percentage-change cost attribute to dollar-denominated MWTP results in theoretically plausible estimates of a household’s MWTP. We ﬁnd that preferences for residential amenities diﬀer across homeowners and renters with respect to intensity rather than direction—homeowners are generally willing to pay more for these amenities, in some cases up to seven times more. Our quantitative estimates of these preferences and the extent to which we control for heterogeneity across households provide urban and regional planners with precise monetary welfare measures for a sizable majority of the region’s residents.","container-title":"Regional Science and Urban Economics","DOI":"10.1016/j.regsciurbeco.2021.103646","ISSN":"01660462","journalAbbreviation":"Regional Science and Urban Economics","language":"en","page":"103646","source":"DOI.org (Crossref)","title":"Measuring heterogeneous preferences for residential amenities","volume":"87","author":[{"family":"Caplan","given":"Arthur J."},{"family":"Akhundjanov","given":"Sherzod B."},{"family":"Toll","given":"Kristopher"}],"issued":{"date-parts":[["2021",3]]},"citation-key":"caplanMeasuringHeterogeneousPreferences2021"}},{"id":3042,"uris":["http://zotero.org/users/3783483/items/9RZ58RV5"],"itemData":{"id":3042,"type":"article-journal","abstract":"Demographic changes have prompted the development of ‘age-friendly’ housing design standards in several countries, but there has been limited exploration of whether older prospective homebuyers would prefer to purchase homes with accessible and adaptable features. This exploratory study used a stated choice experiment to explore whether prospective homebuyers in England aged 50 and over would prefer homes with accessibility and adaptability attributes. Respondents were significantly more likely to select dwellings with step-free access and adaptable bathrooms than properties without these features and were willing to pay significantly more to purchase them.","container-title":"Housing Studies","DOI":"10.1080/02673037.2022.2060944","ISSN":"0267-3037, 1466-1810","issue":"3","journalAbbreviation":"Housing Studies","language":"en","page":"608-630","source":"DOI.org (Crossref)","title":"Do older homebuyers prefer dwellings with accessibility and adaptability features? Findings from an exploratory study","title-short":"Do older homebuyers prefer dwellings with accessibility and adaptability features?","volume":"39","author":[{"family":"Aitken","given":"Dominic"},{"family":"Willis","given":"Ken"},{"family":"Gilroy","given":"Rose"}],"issued":{"date-parts":[["2024",3,15]]},"citation-key":"aitkenOlderHomebuyersPrefer2024"}},{"id":4800,"uris":["http://zotero.org/users/3783483/items/NJ7HGWMP"],"itemData":{"id":4800,"type":"article-journal","abstract":"Past research indicates that for older individuals, transitioning to a home environment better suited to their needs reduces physical, psychological, and social risks, and may even impact the rate of institutionalization. Tenants, compared to homeowners, are subject to different conditions that influence their decisions to relocate, which can either encourage or inhibit them in their pursuit of environmental proactivity. This study investigates whether tenants make relocation decisions based on different factors than do owners. For this purpose, hypothetical relocation decisions are made under the influence of certain ownership constellations. The dataset consists of 264 participants. They were asked about home ownership and then presented with housing vignettes (factorial survey) to indicate how likely they would be to move to a new apartment. The data were analyzed using group comparisons and zero-inflated models. Tenants favor new apartments if their current dwelling is larger than the new one, and if they haven’t lived in their current home for a long time. In contrast, owners prefer the new apartment to have a central location. Both groups consider rent, proximity to kin, and a senior-friendly bathroom as important for the new apartment, with rent being more important to tenants than to those who are currently owners. In both groups, we identified predictors that can be interpreted as barriers to environmental proactivity. The results add to the large body of literature on social inequality in old age.","language":"en","source":"Zotero","title":"Owning, Renting and Environmental Proactivity: The Role of Housing Tenure in Hypothetical Housing Decisions","author":[{"family":"Schulz","given":"Manuela"},{"family":"Gross","given":"Christiane"},{"family":"Teti","given":"Andrea"}],"issued":{"date-parts":[["2025"]]},"citation-key":"schulzOwningRentingEnvironmental2025"}}],"schema":"https://github.com/citation-style-language/schema/raw/master/csl-citation.json"} </w:instrText>
-      </w:r>
-      <w:r>
-        <w:rPr>
-          <w:lang w:val="en-US"/>
-        </w:rPr>
-        <w:fldChar w:fldCharType="separate"/>
-      </w:r>
-      <w:r>
-        <w:t>(Caplan et al., 2021; Aitken et al., 2024; Schulz et al., 2025)</w:t>
-      </w:r>
-      <w:r>
-        <w:rPr>
-          <w:lang w:val="en-US"/>
-        </w:rPr>
-        <w:fldChar w:fldCharType="end"/>
-      </w:r>
-      <w:r>
-        <w:rPr>
-          <w:lang w:val="en-US"/>
-        </w:rPr>
-        <w:t xml:space="preserve">. These studies demonstrate that preferences for attributes such as proximity to amenities, green space, and transport depend strongly on income, age, and household characteristics. Such methods are particularly suitable for studying diverse populations like older adults, whose housing preferences may differ systematically by age, health </w:t>
-      </w:r>
-      <w:r>
-        <w:rPr>
-          <w:lang w:val="en-US"/>
-        </w:rPr>
-        <w:lastRenderedPageBreak/>
-        <w:t>status, income, or tenure arrangement.</w:t>
+        <w:t xml:space="preserve">Thus, there is a need to better understand how older people reason regarding housing and relocation and in this process, how different attributes are valued. </w:t>
       </w:r>
     </w:p>
     <w:p>
@@ -2755,13 +2489,49 @@
       </w:pPr>
       <w:r>
         <w:rPr>
-          <w:lang w:val="en-US"/>
-        </w:rPr>
-        <w:t>However, the evidence base for older populations remains thin, and most findings are context-specific, reflecting local housing systems and welfare regimes. Few studies have explicitly focused on older populations or systematically examined heterogeneity within this demographic. Most DCEs on housing preferences have been conducted among general adult samples, leaving considerable uncertainty about how preferences change with age, retirement, or tenure transitions. Moreover, applications in Scandinavian contexts remain rare</w:t>
-      </w:r>
-      <w:r>
-        <w:rPr>
-          <w:lang w:val="en-US"/>
+          <w:lang w:val="en-US" w:eastAsia="en-US"/>
+        </w:rPr>
+        <w:t>The aim of this</w:t>
+      </w:r>
+      <w:r>
+        <w:rPr>
+          <w:lang w:val="en-US" w:eastAsia="en-US"/>
+        </w:rPr>
+        <w:t xml:space="preserve"> study </w:t>
+      </w:r>
+      <w:r>
+        <w:rPr>
+          <w:lang w:val="en-US" w:eastAsia="en-US"/>
+        </w:rPr>
+        <w:t xml:space="preserve">was to explore these residential trade-offs by examining willingness to pay values of </w:t>
+      </w:r>
+      <w:r>
+        <w:rPr>
+          <w:lang w:val="en-US" w:eastAsia="en-US"/>
+        </w:rPr>
+        <w:t xml:space="preserve">key locational and amenity attributes </w:t>
+      </w:r>
+      <w:r>
+        <w:rPr>
+          <w:lang w:val="en-US" w:eastAsia="en-US"/>
+        </w:rPr>
+        <w:t>of</w:t>
+      </w:r>
+      <w:r>
+        <w:rPr>
+          <w:lang w:val="en-US" w:eastAsia="en-US"/>
+        </w:rPr>
+        <w:t xml:space="preserve"> older adults in Sweden considering relocation</w:t>
+      </w:r>
+      <w:r>
+        <w:rPr>
+          <w:lang w:val="en-US" w:eastAsia="en-US"/>
+        </w:rPr>
+        <w:t>, for both renters and homeowners</w:t>
+      </w:r>
+      <w:r>
+        <w:rPr>
+          <w:lang w:val="en-US" w:eastAsia="en-US"/>
         </w:rPr>
         <w:t xml:space="preserve">. </w:t>
       </w:r>
@@ -2769,46 +2539,155 @@
         <w:rPr>
           <w:lang w:val="en-US"/>
         </w:rPr>
-        <w:t>This gap is particularly consequential given the rapid ageing of populations across developed countries and the distinct housing systems and welfare regimes that characterize different national contexts.</w:t>
-      </w:r>
-    </w:p>
-    <w:p>
-      <w:pPr>
-        <w:pStyle w:val="Newparagraph"/>
-        <w:spacing w:line="360" w:lineRule="auto"/>
-        <w:rPr>
-          <w:lang w:val="en-US"/>
-        </w:rPr>
-      </w:pPr>
-      <w:r>
-        <w:rPr>
-          <w:lang w:val="en-US"/>
-        </w:rPr>
-        <w:t xml:space="preserve">This study contributes to closing this gap by employing a </w:t>
-      </w:r>
-      <w:r>
-        <w:rPr>
-          <w:lang w:val="en-US"/>
-        </w:rPr>
-        <w:t>DCE</w:t>
-      </w:r>
-      <w:r>
-        <w:rPr>
-          <w:lang w:val="en-US"/>
-        </w:rPr>
-        <w:t xml:space="preserve"> embedded within a large, national sample of older adults in Sweden. By combining a robust experimental design with mixed logit modelling, we identify key determinants of housing preferences and quantify their associated willingness-to-pay values across diverse subgroups. Specifically, we examine how preferences for proximity to green areas, shops, public transport, and parking amenities vary systematically by age, </w:t>
-      </w:r>
-      <w:r>
-        <w:rPr>
-          <w:lang w:val="en-US"/>
-        </w:rPr>
-        <w:t>gender</w:t>
-      </w:r>
-      <w:r>
-        <w:rPr>
-          <w:lang w:val="en-US"/>
-        </w:rPr>
-        <w:t xml:space="preserve">, and tenure status among individuals actively considering relocation. </w:t>
+        <w:t xml:space="preserve">Using </w:t>
+      </w:r>
+      <w:r>
+        <w:rPr>
+          <w:lang w:val="en-US"/>
+        </w:rPr>
+        <w:t xml:space="preserve">data on individuals aged 55 and older, </w:t>
+      </w:r>
+      <w:r>
+        <w:rPr>
+          <w:lang w:val="en-US"/>
+        </w:rPr>
+        <w:t>a robust experimental design</w:t>
+      </w:r>
+      <w:r>
+        <w:rPr>
+          <w:lang w:val="en-US"/>
+        </w:rPr>
+        <w:t xml:space="preserve">, </w:t>
+      </w:r>
+      <w:r>
+        <w:rPr>
+          <w:lang w:val="en-US"/>
+        </w:rPr>
+        <w:t>and mixed logit modelling, we identify key determinants of housing preferences and quantify their associated willingness to pay values across diverse subgroups. Specifically, we examine how preferences for proximity to green areas, shops, public transport, and parking amenities vary systematically by age, gender, and tenure status among individuals actively considering relocation. In doing so, the study provides policy relevant insights into the housing needs of an ageing population and supports the planning of inclusive, adaptable living environments that promote independence and quality of life in later life.</w:t>
+      </w:r>
+    </w:p>
+    <w:p>
+      <w:pPr>
+        <w:spacing w:before="100" w:beforeAutospacing="1" w:after="100" w:afterAutospacing="1" w:line="360" w:lineRule="auto"/>
+        <w:rPr>
+          <w:lang w:val="en-US"/>
+        </w:rPr>
+      </w:pPr>
+    </w:p>
+    <w:p>
+      <w:pPr>
+        <w:spacing w:before="100" w:beforeAutospacing="1" w:after="100" w:afterAutospacing="1" w:line="360" w:lineRule="auto"/>
+        <w:rPr>
+          <w:lang w:val="en-US" w:eastAsia="en-US"/>
+        </w:rPr>
+      </w:pPr>
+      <w:r>
+        <w:rPr>
+          <w:lang w:val="en-US" w:eastAsia="en-US"/>
+        </w:rPr>
+        <w:t xml:space="preserve">Using data from a large-scale discrete choice experiment embedded in the Prospective RELOC-AGE project, we estimate mixed logit models to derive marginal willingness-to-pay (MWTP) measures for proximity to green space, shops, and public transport, as well as for access to dedicated parking. We further examine heterogeneity in preferences by age, gender, and health status to identify systematic variation in the valuation of these attributes. </w:t>
+      </w:r>
+      <w:r>
+        <w:rPr>
+          <w:color w:val="000000" w:themeColor="text1"/>
+          <w:lang w:val="en-US" w:eastAsia="en-US"/>
+        </w:rPr>
+        <w:t xml:space="preserve">In doing so, the study builds on recent </w:t>
+      </w:r>
+      <w:r>
+        <w:rPr>
+          <w:color w:val="000000" w:themeColor="text1"/>
+          <w:lang w:val="en-US" w:eastAsia="en-US"/>
+        </w:rPr>
+        <w:t>stated choice housing studies</w:t>
+      </w:r>
+      <w:r>
+        <w:rPr>
+          <w:color w:val="000000" w:themeColor="text1"/>
+          <w:lang w:val="en-US" w:eastAsia="en-US"/>
+        </w:rPr>
+        <w:t xml:space="preserve"> </w:t>
+      </w:r>
+      <w:r>
+        <w:rPr>
+          <w:color w:val="000000" w:themeColor="text1"/>
+          <w:lang w:val="en-US" w:eastAsia="en-US"/>
+        </w:rPr>
+        <w:fldChar w:fldCharType="begin"/>
+      </w:r>
+      <w:r>
+        <w:rPr>
+          <w:color w:val="000000" w:themeColor="text1"/>
+          <w:lang w:val="en-US" w:eastAsia="en-US"/>
+        </w:rPr>
+        <w:instrText xml:space="preserve"> ADDIN ZOTERO_ITEM CSL_CITATION {"citationID":"85EY55Vb","properties":{"unsorted":true,"formattedCitation":"(Ossokina et al., 2020; Caplan et al., 2021; Ossokina &amp; Arentze, 2022; Aitken et al., 2024; Lee et al., 2025)","plainCitation":"(Ossokina et al., 2020; Caplan et al., 2021; Ossokina &amp; Arentze, 2022; Aitken et al., 2024; Lee et al., 2025)","noteIndex":0},"citationItems":[{"id":2934,"uris":["http://zotero.org/users/3783483/items/2IET2EF7"],"itemData":{"id":2934,"type":"article-journal","abstract":"In this paper we combine the insights from social sciences and architecture to design best living concepts for a specific target group, elderly homeowners. We perform a stated choice experiment to study residential preferences of this group and translate the results into an architectural design of senior-friendly housing. This methodological approach is novel to the literature. We derive the willingness-to-pay for different residential attributes and show how these attributes can be traded off against each other to create best living concepts. We discuss how these living concepts can be translated into customized architectural design while making use of standard architectural elements.","container-title":"Journal of Housing and the Built Environment","DOI":"10.1007/s10901-019-09716-5","ISSN":"1566-4910, 1573-7772","issue":"3","journalAbbreviation":"J Hous and the Built Environ","language":"en","page":"847-865","source":"DOI.org (Crossref)","title":"Best living concepts for elderly homeowners: combining a stated choice experiment with architectural design","title-short":"Best living concepts for elderly homeowners","volume":"35","author":[{"family":"Ossokina","given":"Ioulia V."},{"family":"Arentze","given":"Theo A."},{"family":"Van Gameren","given":"Dick"},{"family":"Van Den Heuvel","given":"Dirk"}],"issued":{"date-parts":[["2020",9]]},"citation-key":"ossokinaBestLivingConcepts2020"}},{"id":2925,"uris":["http://zotero.org/users/3783483/items/YVTZ5KUL"],"itemData":{"id":2925,"type":"article-journal","abstract":"This study reports on estimates of heterogeneous preferences for residential amenities among households in the Mountain West region of the US. The estimates are derived from a choice experiment funded by the Utah Department of Transportation and Utah Transit Authority—an experiment based upon large samples of both homeowners and renters who participated in a larger, statewide transportation study. The choice experiment and transportation study allow us to control for a rich set of household-level demographic and lifestyle characteristics, which in turn permits identiﬁcation of a host of factors contributing to heterogeneity in residential preferences. We leverage a percentage-change housing cost attribute included in the experiment to obtain measures of marginal willingness to pay (MWTP) for the various residential attributes and attribute levels in our study. Our method of converting the percentage-change cost attribute to dollar-denominated MWTP results in theoretically plausible estimates of a household’s MWTP. We ﬁnd that preferences for residential amenities diﬀer across homeowners and renters with respect to intensity rather than direction—homeowners are generally willing to pay more for these amenities, in some cases up to seven times more. Our quantitative estimates of these preferences and the extent to which we control for heterogeneity across households provide urban and regional planners with precise monetary welfare measures for a sizable majority of the region’s residents.","container-title":"Regional Science and Urban Economics","DOI":"10.1016/j.regsciurbeco.2021.103646","ISSN":"01660462","journalAbbreviation":"Regional Science and Urban Economics","language":"en","page":"103646","source":"DOI.org (Crossref)","title":"Measuring heterogeneous preferences for residential amenities","volume":"87","author":[{"family":"Caplan","given":"Arthur J."},{"family":"Akhundjanov","given":"Sherzod B."},{"family":"Toll","given":"Kristopher"}],"issued":{"date-parts":[["2021",3]]},"citation-key":"caplanMeasuringHeterogeneousPreferences2021"}},{"id":2866,"uris":["http://zotero.org/users/3783483/items/ZP8MB3HK"],"itemData":{"id":2866,"type":"article-journal","abstract":"Loss aversion has been identified as an inhibiting factor in residential mobility and may contribute to a well-documented reluctance to move of older people. This paper provides insights on whether loss aversion, in relation to the locational attributes of housing alternatives, affects the preference for alternative housing choices of older people. We propose an extended framework to measure symmetric as well as asymmetric valuation of losses and gains by an individual. The framework is applied in a discrete choice model based on a stated choice experiment with 440 Dutch home owners in the age group of 65 - 75 years. We find clearly that the current living situation (reference) affects the housing choice behaviour. Among other things, we find a general aversion to changing the type of location for almost all possible moves between city, suburban and town. The results have clear implications for ageing-in-place policies which are currently being developed in many countries.","container-title":"Housing Studies","DOI":"10.1080/02673037.2022.2151984","ISSN":"0267-3037, 1466-1810","journalAbbreviation":"Housing Studies","language":"en","page":"1-19","source":"DOI.org (Crossref)","title":"Reference-dependent housing choice behaviour: why are older people reluctant to move?","title-short":"Reference-dependent housing choice behaviour","author":[{"family":"Ossokina","given":"Ioulia V."},{"family":"Arentze","given":"Theo A."}],"issued":{"date-parts":[["2022",12,16]]},"citation-key":"ossokinaReferencedependentHousingChoice2022a"}},{"id":3042,"uris":["http://zotero.org/users/3783483/items/9RZ58RV5"],"itemData":{"id":3042,"type":"article-journal","abstract":"Demographic changes have prompted the development of ‘age-friendly’ housing design standards in several countries, but there has been limited exploration of whether older prospective homebuyers would prefer to purchase homes with accessible and adaptable features. This exploratory study used a stated choice experiment to explore whether prospective homebuyers in England aged 50 and over would prefer homes with accessibility and adaptability attributes. Respondents were significantly more likely to select dwellings with step-free access and adaptable bathrooms than properties without these features and were willing to pay significantly more to purchase them.","container-title":"Housing Studies","DOI":"10.1080/02673037.2022.2060944","ISSN":"0267-3037, 1466-1810","issue":"3","journalAbbreviation":"Housing Studies","language":"en","page":"608-630","source":"DOI.org (Crossref)","title":"Do older homebuyers prefer dwellings with accessibility and adaptability features? Findings from an exploratory study","title-short":"Do older homebuyers prefer dwellings with accessibility and adaptability features?","volume":"39","author":[{"family":"Aitken","given":"Dominic"},{"family":"Willis","given":"Ken"},{"family":"Gilroy","given":"Rose"}],"issued":{"date-parts":[["2024",3,15]]},"citation-key":"aitkenOlderHomebuyersPrefer2024"}},{"id":4848,"uris":["http://zotero.org/users/3783483/items/PZSAW8RZ"],"itemData":{"id":4848,"type":"article-journal","abstract":"Circular affordable housing (CAH) is crucial to advancing sustainability, but the lack of empirical evidence on users’ active attitudes towards circularity limits its applicability. To fill this gap, this study utilizes discrete choice experiments to thoroughly explore young users’ preferences and willingness to pay for a circular business model (CBM) in affordable housing by considering Dutch and Taiwanese cultural contexts. The analyses highlight the four key attributes that an acceptable CBM for young users in affordable housing should possess: the incorporatio</w:instrText>
+      </w:r>
+      <w:r>
+        <w:rPr>
+          <w:color w:val="000000" w:themeColor="text1"/>
+          <w:lang w:val="en-US" w:eastAsia="en-US"/>
+        </w:rPr>
+        <w:instrText>n of a certain proportion of reused materials, provision of green facilities, availability of furnitur</w:instrText>
+      </w:r>
+      <w:r>
+        <w:rPr>
+          <w:color w:val="000000" w:themeColor="text1"/>
+          <w:lang w:val="en-US" w:eastAsia="en-US"/>
+        </w:rPr>
+        <w:instrText xml:space="preserve">e services, and effective energy-saving and waste management. Furthermore, young users are willing to allocate 2.5–5% of their monthly income to support the implementation of CBM, which is beneficial for the adoption of CBM in ongoing affordable housing projects worldwide. The attribute preferences of young users in Taiwan and the Netherlands differ due to varying socio-economic characteristics, sustainability attitudes, and distinct cultural patterns within both societies. Consequently, this paper offers recommendations for governments to expedite the development of CAH.","container-title":"Housing Studies","DOI":"10.1080/02673037.2024.2404063","ISSN":"0267-3037","issue":"11","note":"publisher: Routledge\n_eprint: https://doi.org/10.1080/02673037.2024.2404063","page":"2450-2480","source":"Taylor and Francis+NEJM","title":"Heterogeneities in willingness to pay for circular affordable housing: insight from young users","title-short":"Heterogeneities in willingness to pay for circular affordable housing","volume":"40","author":[{"family":"Lee","given":"Pei-Hsuan"},{"family":"Han","given":"Qi"},{"family":"Vries","given":"Bauke","non-dropping-particle":"de"},{"family":"Juan","given":"Yi-Kai"}],"issued":{"date-parts":[["2025",11,2]]},"citation-key":"leeHeterogeneitiesWillingnessPay2025"}}],"schema":"https://github.com/citation-style-language/schema/raw/master/csl-citation.json"} </w:instrText>
+      </w:r>
+      <w:r>
+        <w:rPr>
+          <w:color w:val="000000" w:themeColor="text1"/>
+          <w:lang w:val="en-US" w:eastAsia="en-US"/>
+        </w:rPr>
+        <w:fldChar w:fldCharType="separate"/>
+      </w:r>
+      <w:r>
+        <w:rPr>
+          <w:lang w:val="en-US"/>
+        </w:rPr>
+        <w:t>(Ossokina et al., 2020; Caplan et al., 2021; Ossokina &amp; Arentze, 2022; Aitken et al., 2024; Lee et al., 2025)</w:t>
+      </w:r>
+      <w:r>
+        <w:rPr>
+          <w:color w:val="000000" w:themeColor="text1"/>
+          <w:lang w:val="en-US" w:eastAsia="en-US"/>
+        </w:rPr>
+        <w:fldChar w:fldCharType="end"/>
+      </w:r>
+      <w:r>
+        <w:rPr>
+          <w:color w:val="000000" w:themeColor="text1"/>
+          <w:lang w:val="en-US" w:eastAsia="en-US"/>
+        </w:rPr>
+        <w:t xml:space="preserve">, </w:t>
+      </w:r>
+      <w:r>
+        <w:rPr>
+          <w:color w:val="000000" w:themeColor="text1"/>
+          <w:lang w:val="en-US" w:eastAsia="en-US"/>
+        </w:rPr>
+        <w:t>extending discrete choice methods to a Scandinavian context where ageing-in-place policies are well established but evidence on relocation preferences remains limited.</w:t>
+      </w:r>
+      <w:r>
+        <w:rPr>
+          <w:color w:val="000000" w:themeColor="text1"/>
+          <w:lang w:val="en-US" w:eastAsia="en-US"/>
+        </w:rPr>
+        <w:t xml:space="preserve"> </w:t>
+      </w:r>
+      <w:r>
+        <w:rPr>
+          <w:lang w:val="en-US" w:eastAsia="en-US"/>
+        </w:rPr>
+        <w:t>By linking relocation motivations to the economic valuation of locational factors, the study offers policy-relevant insights into the housing needs of an ageing population and contributes empirical evidence to guide the planning of inclusive, adaptable living environments that support independence and quality of life in later life</w:t>
+      </w:r>
+      <w:r>
+        <w:rPr>
+          <w:lang w:val="en-US" w:eastAsia="en-US"/>
+        </w:rPr>
+        <w:t>.</w:t>
       </w:r>
     </w:p>
     <w:p>
@@ -2818,6 +2697,7 @@
           <w:lang w:val="en-US"/>
         </w:rPr>
       </w:pPr>
+      <w:bookmarkStart w:id="0" w:name="_Hlk212627481"/>
       <w:r>
         <w:rPr>
           <w:lang w:val="en-US"/>
@@ -3211,6 +3091,30 @@
         </w:rPr>
         <w:t xml:space="preserve"> </w:t>
       </w:r>
+      <w:r>
+        <w:rPr>
+          <w:lang w:val="en-US"/>
+        </w:rPr>
+        <w:t xml:space="preserve">With over 200 questions in each survey setting, the </w:t>
+      </w:r>
+      <w:r>
+        <w:rPr>
+          <w:lang w:val="en-US"/>
+        </w:rPr>
+        <w:t>Prospective RELOC-AGE</w:t>
+      </w:r>
+      <w:r>
+        <w:rPr>
+          <w:lang w:val="en-US"/>
+        </w:rPr>
+        <w:t xml:space="preserve"> provides a </w:t>
+      </w:r>
+      <w:r>
+        <w:rPr>
+          <w:lang w:val="en-US"/>
+        </w:rPr>
+        <w:t>rich source of information, including a wide set of socio-demographic information.</w:t>
+      </w:r>
     </w:p>
     <w:p>
       <w:pPr>
@@ -3275,19 +3179,19 @@
         <w:rPr>
           <w:lang w:val="en-US"/>
         </w:rPr>
-        <w:t xml:space="preserve">  After the main survey was completed, respondents were asked to take part in the optional DCE</w:t>
-      </w:r>
-      <w:r>
-        <w:rPr>
-          <w:lang w:val="en-US"/>
-        </w:rPr>
-        <w:t xml:space="preserve"> as well</w:t>
-      </w:r>
-      <w:r>
-        <w:rPr>
-          <w:lang w:val="en-US"/>
-        </w:rPr>
-        <w:t xml:space="preserve">.  </w:t>
+        <w:t xml:space="preserve">  After the main survey was completed, respondents were asked to </w:t>
+      </w:r>
+      <w:r>
+        <w:rPr>
+          <w:lang w:val="en-US"/>
+        </w:rPr>
+        <w:t xml:space="preserve">additionally </w:t>
+      </w:r>
+      <w:r>
+        <w:rPr>
+          <w:lang w:val="en-US"/>
+        </w:rPr>
+        <w:t xml:space="preserve">take part in the optional DCE.  </w:t>
       </w:r>
       <w:r>
         <w:rPr>
@@ -3374,6 +3278,7 @@
         <w:rPr>
           <w:lang w:val="en-US"/>
         </w:rPr>
+        <w:lastRenderedPageBreak/>
         <w:t>Prior to administering the DCE, we conducted an internal review</w:t>
       </w:r>
       <w:r>
@@ -3398,14 +3303,7 @@
         <w:rPr>
           <w:lang w:val="en-US"/>
         </w:rPr>
-        <w:t xml:space="preserve"> </w:t>
-      </w:r>
-      <w:r>
-        <w:rPr>
-          <w:lang w:val="en-US"/>
-        </w:rPr>
-        <w:lastRenderedPageBreak/>
-        <w:t>pilot stud</w:t>
+        <w:t xml:space="preserve"> pilot stud</w:t>
       </w:r>
       <w:r>
         <w:rPr>
@@ -3620,7 +3518,13 @@
         <w:rPr>
           <w:lang w:val="en-US"/>
         </w:rPr>
-        <w:t>, stated choice methods allow for the evaluation of decisions in a controlled environment</w:t>
+        <w:t xml:space="preserve">, stated choice methods allow for the evaluation of decisions in a controlled </w:t>
+      </w:r>
+      <w:r>
+        <w:rPr>
+          <w:lang w:val="en-US"/>
+        </w:rPr>
+        <w:t>setting</w:t>
       </w:r>
       <w:r>
         <w:rPr>
@@ -3638,7 +3542,19 @@
         <w:rPr>
           <w:lang w:val="en-US"/>
         </w:rPr>
-        <w:t>. This controlled setting enables researchers to systematically manipulate attributes and isolate the impact of specific factors on decision-making</w:t>
+        <w:t xml:space="preserve">. This controlled </w:t>
+      </w:r>
+      <w:r>
+        <w:rPr>
+          <w:lang w:val="en-US"/>
+        </w:rPr>
+        <w:t>environment</w:t>
+      </w:r>
+      <w:r>
+        <w:rPr>
+          <w:lang w:val="en-US"/>
+        </w:rPr>
+        <w:t xml:space="preserve"> enables researchers to systematically manipulate attributes and isolate the impact of specific factors on decision-making</w:t>
       </w:r>
       <w:r>
         <w:rPr>
@@ -3689,7 +3605,19 @@
         <w:rPr>
           <w:lang w:val="en-US"/>
         </w:rPr>
-        <w:t xml:space="preserve"> is a type of stated choice model that presents individuals with hypothetical scenarios, allowing researchers to quantify how much value respondents place on different attributes of a product, service, or housing option.</w:t>
+        <w:t xml:space="preserve"> is a type of stated choice model that presents individuals with hypothetical scenarios, allowing researchers to quantify how much value respondents place on different attributes of a product, service, or </w:t>
+      </w:r>
+      <w:r>
+        <w:rPr>
+          <w:lang w:val="en-US"/>
+        </w:rPr>
+        <w:t xml:space="preserve">in our case, a </w:t>
+      </w:r>
+      <w:r>
+        <w:rPr>
+          <w:lang w:val="en-US"/>
+        </w:rPr>
+        <w:t>housing option.</w:t>
       </w:r>
     </w:p>
     <w:p>
@@ -3717,31 +3645,92 @@
         <w:rPr>
           <w:lang w:val="en-US"/>
         </w:rPr>
-        <w:t xml:space="preserve">In the </w:t>
-      </w:r>
-      <w:r>
-        <w:rPr>
-          <w:lang w:val="en-US"/>
-        </w:rPr>
-        <w:t>nine choice scenarios</w:t>
-      </w:r>
-      <w:r>
-        <w:rPr>
-          <w:lang w:val="en-US"/>
-        </w:rPr>
-        <w:t xml:space="preserve"> that e</w:t>
-      </w:r>
-      <w:r>
-        <w:rPr>
-          <w:lang w:val="en-US"/>
-        </w:rPr>
-        <w:t xml:space="preserve">ach respondent was presented with, each choice set contained </w:t>
-      </w:r>
-      <w:r>
-        <w:rPr>
-          <w:lang w:val="en-US"/>
-        </w:rPr>
-        <w:t>various levels of the included</w:t>
+        <w:t xml:space="preserve">The choice of attributes and associated levels was guided by a combination of factors identified from the Prospective RELOC-AGE follow-up study and attributes </w:t>
+      </w:r>
+      <w:r>
+        <w:rPr>
+          <w:lang w:val="en-US"/>
+        </w:rPr>
+        <w:t>identified</w:t>
+      </w:r>
+      <w:r>
+        <w:rPr>
+          <w:lang w:val="en-US"/>
+        </w:rPr>
+        <w:t xml:space="preserve"> in the housing </w:t>
+      </w:r>
+      <w:r>
+        <w:rPr>
+          <w:lang w:val="en-US"/>
+        </w:rPr>
+        <w:lastRenderedPageBreak/>
+        <w:t xml:space="preserve">literature. Green space proximity has been examined in numerous contexts including improved cardiometabolic and general health </w:t>
+      </w:r>
+      <w:r>
+        <w:rPr>
+          <w:lang w:val="en-US"/>
+        </w:rPr>
+        <w:fldChar w:fldCharType="begin"/>
+      </w:r>
+      <w:r>
+        <w:rPr>
+          <w:lang w:val="en-US"/>
+        </w:rPr>
+        <w:instrText xml:space="preserve"> ADDIN ZOTERO_ITEM CSL_CITATION {"citationID":"uymtaxI0","properties":{"formattedCitation":"(Maas, 2006; Paquet et al., 2013)","plainCitation":"(Maas, 2006; Paquet et al., 2013)","noteIndex":0},"citationItems":[{"id":4818,"uris":["http://zotero.org/users/3783483/items/6IHHXPAZ"],"itemData":{"id":4818,"type":"article-journal","container-title":"Journal of Epidemiology &amp; Community Health","DOI":"10.1136/jech.2005.043125","ISSN":"0143-005X","issue":"7","journalAbbreviation":"Journal of Epidemiology &amp; Community Health","language":"en","page":"587-592","source":"DOI.org (Crossref)","title":"Green space, urbanity, and health: how strong is the relation?","title-short":"Green space, urbanity, and health","volume":"60","author":[{"family":"Maas","given":"J."}],"issued":{"date-parts":[["2006",7,1]]},"citation-key":"maasGreenSpaceUrbanity2006"}},{"id":4814,"uris":["http://zotero.org/users/3783483/items/VGTK63KS"],"itemData":{"id":4814,"type":"article-journal","abstract":"This study investigated the associations between the accessibility, greenness, size, and type (active vs. passive) of public open spaces (POS) and clinical risk markers for cardiometabolic diseases and whether such associations could be explained (mediated) by physical activity and psychological well-being. Adult participants (n = 3754) provided clinical, self-reported, and residential location data. Cardiometabolic risk was deﬁned as the sum of six anthropometric and biochemical risk markers. POS accessibility was deﬁned as the number and proportion of POS within a 1000-m road distance from participants’ residences. Greenness, size and type were respectively deﬁned as the median Normalised Difference Vegetation Index, median size, and proportion of POS with a sporting land use for all accessible POS. Physical activity and psychological well-being were self-reported. Associations were tested using Poisson regression models accounting for spatial clustering of observations and participants’ age, gender, education, income and area-level socioeconomic disadvantage. The number and proportion of POS were not found to be statistically signiﬁcantly related to cardiometabolic health; however, greenness, size, and type (active) of available POS were inversely related to cardiometabolic risk. The association between POS and cardiometabolic health was partially mediated by physical activity. Psychological well-being was not implicated in the associations tested. These results suggest that the characteristics, not the number or proportion, of locally accessible POS are related to cardiometabolic health and, to some degree, physical activity. Maintaining or improving the quality of locally available POS might be a more effective urban design strategy to support cardiometabolic health than efforts to increase the accessibility of POS.","container-title":"Landscape and Urban Planning","DOI":"10.1016/j.landurbplan.2012.11.011","ISSN":"01692046","journalAbbreviation":"Landscape and Urban Planning","language":"en","license":"https://www.elsevier.com/tdm/userlicense/1.0/","page":"70-78","source":"DOI.org (Crossref)","title":"Are accessibility and characteristics of public open spaces associated with a better cardiometabolic health?","volume":"118","author":[{"family":"Paquet","given":"Catherine"},{"family":"Orschulok","given":"Thomas P."},{"family":"Coffee","given":"Neil T."},{"family":"Howard","given":"Natasha J."},{"family":"Hugo","given":"Graeme"},{"family":"Taylor","given":"Anne W."},{"family":"Adams","given":"Robert J."},{"family":"Daniel","given":"Mark"}],"issued":{"date-parts":[["2013",10]]},"citation-key":"paquetAreAccessibilityCharacteristics2013"}}],"schema":"https://github.com/citation-style-language/schema/raw/master/csl-citation.json"} </w:instrText>
+      </w:r>
+      <w:r>
+        <w:rPr>
+          <w:lang w:val="en-US"/>
+        </w:rPr>
+        <w:fldChar w:fldCharType="separate"/>
+      </w:r>
+      <w:r>
+        <w:t>(Maas, 2006; Paquet et al., 2013)</w:t>
+      </w:r>
+      <w:r>
+        <w:rPr>
+          <w:lang w:val="en-US"/>
+        </w:rPr>
+        <w:fldChar w:fldCharType="end"/>
+      </w:r>
+      <w:r>
+        <w:rPr>
+          <w:lang w:val="en-US"/>
+        </w:rPr>
+        <w:t xml:space="preserve">, lower stress </w:t>
+      </w:r>
+      <w:r>
+        <w:rPr>
+          <w:lang w:val="en-US"/>
+        </w:rPr>
+        <w:fldChar w:fldCharType="begin"/>
+      </w:r>
+      <w:r>
+        <w:rPr>
+          <w:lang w:val="en-US"/>
+        </w:rPr>
+        <w:instrText xml:space="preserve"> ADDIN ZOTERO_ITEM CSL_CITATION {"citationID":"itCbT7FB","properties":{"formattedCitation":"(Nielsen &amp; Hansen, 2007)","plainCitation":"(Nielsen &amp; Hansen, 2007)","noteIndex":0},"citationItems":[{"id":4810,"uris":["http://zotero.org/users/3783483/items/6RKDB5XI"],"itemData":{"id":4810,"type":"article-journal","abstract":"The article presents the result from a Danish survey on access and use of green areas and the impact on experienced stress and obesity. The statistical results indicate that access to a garden or short distances to green areas from the dwelling are associated with less stress and a lower likelihood of obesity. The number of visits cannot explain the effects of green areas on the health indicators. It is suggested that the signiﬁcance of distance to green areas is mainly derived from its correlation with the character of the neighbourhood and its conduciveness to outdoor activities and ‘‘healthy’’ modes of travel.","container-title":"Health &amp; Place","DOI":"10.1016/j.healthplace.2007.02.001","ISSN":"13538292","issue":"4","journalAbbreviation":"Health &amp; Place","language":"en","license":"https://www.elsevier.com/tdm/userlicense/1.0/","page":"839-850","source":"DOI.org (Crossref)","title":"Do green areas affect health? Results from a Danish survey on the use of green areas and health indicators","title-short":"Do green areas affect health?","volume":"13","author":[{"family":"Nielsen","given":"Thomas Sick"},{"family":"Hansen","given":"Karsten Bruun"}],"issued":{"date-parts":[["2007",12]]},"citation-key":"nielsenGreenAreasAffect2007"}}],"schema":"https://github.com/citation-style-language/schema/raw/master/csl-citation.json"} </w:instrText>
+      </w:r>
+      <w:r>
+        <w:rPr>
+          <w:lang w:val="en-US"/>
+        </w:rPr>
+        <w:fldChar w:fldCharType="separate"/>
+      </w:r>
+      <w:r>
+        <w:t>(Nielsen &amp; Hansen, 2007)</w:t>
+      </w:r>
+      <w:r>
+        <w:rPr>
+          <w:lang w:val="en-US"/>
+        </w:rPr>
+        <w:fldChar w:fldCharType="end"/>
+      </w:r>
+      <w:r>
+        <w:rPr>
+          <w:lang w:val="en-US"/>
+        </w:rPr>
+        <w:t>, and improved mental health</w:t>
       </w:r>
       <w:r>
         <w:rPr>
@@ -3753,76 +3742,13 @@
         <w:rPr>
           <w:lang w:val="en-US"/>
         </w:rPr>
-        <w:t xml:space="preserve">housing </w:t>
-      </w:r>
-      <w:r>
-        <w:rPr>
-          <w:lang w:val="en-US"/>
-        </w:rPr>
-        <w:t>attribut</w:t>
-      </w:r>
-      <w:r>
-        <w:rPr>
-          <w:lang w:val="en-US"/>
-        </w:rPr>
-        <w:t xml:space="preserve">es. </w:t>
-      </w:r>
-    </w:p>
-    <w:p>
-      <w:pPr>
-        <w:pStyle w:val="Paragraph"/>
-        <w:spacing w:line="360" w:lineRule="auto"/>
-        <w:ind w:firstLine="720"/>
-        <w:rPr>
-          <w:lang w:val="en-US"/>
-        </w:rPr>
-      </w:pPr>
-      <w:r>
-        <w:rPr>
-          <w:lang w:val="en-US"/>
-        </w:rPr>
-        <w:lastRenderedPageBreak/>
-        <w:t xml:space="preserve">The choice of attributes and associated levels was guided by a combination of factors identified from the Prospective RELOC-AGE follow-up study and attributes </w:t>
-      </w:r>
-      <w:r>
-        <w:rPr>
-          <w:lang w:val="en-US"/>
-        </w:rPr>
-        <w:t>identified</w:t>
-      </w:r>
-      <w:r>
-        <w:rPr>
-          <w:lang w:val="en-US"/>
-        </w:rPr>
-        <w:t xml:space="preserve"> in the housing literature. The selected attributes reflect key elements of housing and neighborhood quality that are particularly relevant for older adults' quality of life and residential satisfaction.</w:t>
-      </w:r>
-    </w:p>
-    <w:p>
-      <w:pPr>
-        <w:pStyle w:val="Paragraph"/>
-        <w:spacing w:line="360" w:lineRule="auto"/>
-        <w:ind w:firstLine="720"/>
-        <w:rPr>
-          <w:lang w:val="en-US"/>
-        </w:rPr>
-      </w:pPr>
-      <w:r>
-        <w:rPr>
-          <w:lang w:val="en-US"/>
-        </w:rPr>
-        <w:t xml:space="preserve">Green space proximity has been examined in numerous contexts including improved cardiometabolic and general health </w:t>
-      </w:r>
-      <w:r>
-        <w:rPr>
-          <w:lang w:val="en-US"/>
-        </w:rPr>
         <w:fldChar w:fldCharType="begin"/>
       </w:r>
       <w:r>
         <w:rPr>
           <w:lang w:val="en-US"/>
         </w:rPr>
-        <w:instrText xml:space="preserve"> ADDIN ZOTERO_ITEM CSL_CITATION {"citationID":"uymtaxI0","properties":{"formattedCitation":"(Maas, 2006; Paquet et al., 2013)","plainCitation":"(Maas, 2006; Paquet et al., 2013)","noteIndex":0},"citationItems":[{"id":4818,"uris":["http://zotero.org/users/3783483/items/6IHHXPAZ"],"itemData":{"id":4818,"type":"article-journal","container-title":"Journal of Epidemiology &amp; Community Health","DOI":"10.1136/jech.2005.043125","ISSN":"0143-005X","issue":"7","journalAbbreviation":"Journal of Epidemiology &amp; Community Health","language":"en","page":"587-592","source":"DOI.org (Crossref)","title":"Green space, urbanity, and health: how strong is the relation?","title-short":"Green space, urbanity, and health","volume":"60","author":[{"family":"Maas","given":"J."}],"issued":{"date-parts":[["2006",7,1]]},"citation-key":"maasGreenSpaceUrbanity2006"}},{"id":4814,"uris":["http://zotero.org/users/3783483/items/VGTK63KS"],"itemData":{"id":4814,"type":"article-journal","abstract":"This study investigated the associations between the accessibility, greenness, size, and type (active vs. passive) of public open spaces (POS) and clinical risk markers for cardiometabolic diseases and whether such associations could be explained (mediated) by physical activity and psychological well-being. Adult participants (n = 3754) provided clinical, self-reported, and residential location data. Cardiometabolic risk was deﬁned as the sum of six anthropometric and biochemical risk markers. POS accessibility was deﬁned as the number and proportion of POS within a 1000-m road distance from participants’ residences. Greenness, size and type were respectively deﬁned as the median Normalised Difference Vegetation Index, median size, and proportion of POS with a sporting land use for all accessible POS. Physical activity and psychological well-being were self-reported. Associations were tested using Poisson regression models accounting for spatial clustering of observations and participants’ age, gender, education, income and area-level socioeconomic disadvantage. The number and proportion of POS were not found to be statistically signiﬁcantly related to cardiometabolic health; however, greenness, size, and type (active) of available POS were inversely related to cardiometabolic risk. The association between POS and cardiometabolic health was partially mediated by physical activity. Psychological well-being was not implicated in the associations tested. These results suggest that the characteristics, not the number or proportion, of locally accessible POS are related to cardiometabolic health and, to some degree, physical activity. Maintaining or improving the quality of locally available POS might be a more effective urban design strategy to support cardiometabolic health than efforts to increase the accessibility of POS.","container-title":"Landscape and Urban Planning","DOI":"10.1016/j.landurbplan.2012.11.011","ISSN":"01692046","journalAbbreviation":"Landscape and Urban Planning","language":"en","license":"https://www.elsevier.com/tdm/userlicense/1.0/","page":"70-78","source":"DOI.org (Crossref)","title":"Are accessibility and characteristics of public open spaces associated with a better cardiometabolic health?","volume":"118","author":[{"family":"Paquet","given":"Catherine"},{"family":"Orschulok","given":"Thomas P."},{"family":"Coffee","given":"Neil T."},{"family":"Howard","given":"Natasha J."},{"family":"Hugo","given":"Graeme"},{"family":"Taylor","given":"Anne W."},{"family":"Adams","given":"Robert J."},{"family":"Daniel","given":"Mark"}],"issued":{"date-parts":[["2013",10]]},"citation-key":"paquetAreAccessibilityCharacteristics2013"}}],"schema":"https://github.com/citation-style-language/schema/raw/master/csl-citation.json"} </w:instrText>
+        <w:instrText xml:space="preserve"> ADDIN ZOTERO_ITEM CSL_CITATION {"citationID":"058Ov6mp","properties":{"unsorted":true,"formattedCitation":"(Sturm &amp; Cohen, 2014; Cohen-Cline et al., 2015)","plainCitation":"(Sturm &amp; Cohen, 2014; Cohen-Cline et al., 2015)","noteIndex":0},"citationItems":[{"id":4816,"uris":["http://zotero.org/users/3783483/items/ZQF9KJEE"],"itemData":{"id":4816,"type":"article-journal","abstract":"Background—Urban parks have received attention in recent years as a possible environmental factor that could encourage physical activity, prevent obesity, and reduce the incidence of chronic conditions. Despite long hypothesized benefits of parks for mental health, few park studies incorporate mental health measures.","language":"en","source":"Zotero","title":"Proximity to Urban Parks and Mental Health","author":[{"family":"Sturm","given":"Roland"},{"family":"Cohen","given":"Deborah"}],"issued":{"date-parts":[["2014"]]},"citation-key":"sturmProximityUrbanParks2014"}},{"id":4820,"uris":["http://zotero.org/users/3783483/items/PBP39FUP"],"itemData":{"id":4820,"type":"article-journal","abstract":"Background Increasing global urbanisation has resulted in a greater proportion of the world’s population becoming exposed to risk factors unique to urban areas, and understanding these effects on public health is essential. The aim of this study was to examine the association between access to green space and mental health among adult twin pairs.\nMethods We used a multilevel random intercept model of same-sex twin pairs (4338 individuals) from the community-based University of Washington Twin Registry to analyse the association between access to green space, as measured by the Normalised Difference Vegetation Index and self-reported depression, stress, and anxiety. The main parameter of interest was the within-pair effect for identical (monozygotic, MZ) twins because it was not subject to confounding by genetic or shared childhood environment factors. Models were adjusted for income, physical activity, neighbourhood deprivation and population density.\nResults When treating twins as individuals and not as members of a twin pair, green space was signiﬁcantly inversely associated with each mental health outcome. The association with depression remained signiﬁcant in the within-pair MZ univariate and adjusted models; however, there was no within-pair MZ effect for stress or anxiety among the models adjusted for income and physical activity.\nConclusions These results suggest that greater access to green space is associated with less depression, but provide less evidence for effects on stress or anxiety. Understanding the mechanisms linking neighbourhood characteristics to mental health has important public health implications. Future studies should combine twin designs and longitudinal data to strengthen causal inference.","container-title":"Journal of Epidemiology and Community Health","DOI":"10.1136/jech-2014-204667","ISSN":"0143-005X, 1470-2738","issue":"6","journalAbbreviation":"J Epidemiol Community Health","language":"en","page":"523-529","source":"DOI.org (Crossref)","title":"Access to green space, physical activity and mental health: a twin study","title-short":"Access to green space, physical activity and mental health","volume":"69","author":[{"family":"Cohen-Cline","given":"Hannah"},{"family":"Turkheimer","given":"Eric"},{"family":"Duncan","given":"Glen E"}],"issued":{"date-parts":[["2015",6]]},"citation-key":"cohen-clineAccessGreenSpace2015"}}],"schema":"https://github.com/citation-style-language/schema/raw/master/csl-citation.json"} </w:instrText>
       </w:r>
       <w:r>
         <w:rPr>
@@ -3831,7 +3757,7 @@
         <w:fldChar w:fldCharType="separate"/>
       </w:r>
       <w:r>
-        <w:t>(Maas, 2006; Paquet et al., 2013)</w:t>
+        <w:t>(Sturm &amp; Cohen, 2014; Cohen-Cline et al., 2015)</w:t>
       </w:r>
       <w:r>
         <w:rPr>
@@ -3843,7 +3769,61 @@
         <w:rPr>
           <w:lang w:val="en-US"/>
         </w:rPr>
-        <w:t xml:space="preserve">, lower stress </w:t>
+        <w:t>. The attribute greenspace is defined as the distance in kilometers to green areas including parks, forests, hiking areas, and open spaces.</w:t>
+      </w:r>
+      <w:r>
+        <w:rPr>
+          <w:lang w:val="en-US"/>
+        </w:rPr>
+        <w:t xml:space="preserve">  </w:t>
+      </w:r>
+      <w:r>
+        <w:rPr>
+          <w:lang w:val="en-US"/>
+        </w:rPr>
+        <w:t>Proximity to shops and services represents not only distance to frequent amenities which may become more burdensome to traverse with age but also constitutes an integral social experience to participate in the social life of communities (Lucas et al. 2016). The attribute shops represent</w:t>
+      </w:r>
+      <w:r>
+        <w:rPr>
+          <w:lang w:val="en-US"/>
+        </w:rPr>
+        <w:t>ed</w:t>
+      </w:r>
+      <w:r>
+        <w:rPr>
+          <w:lang w:val="en-US"/>
+        </w:rPr>
+        <w:t xml:space="preserve"> the distance to shopping amenities such as grocery stores, malls, boutiques, and shopping centers.</w:t>
+      </w:r>
+      <w:r>
+        <w:rPr>
+          <w:lang w:val="en-US"/>
+        </w:rPr>
+        <w:t xml:space="preserve">  </w:t>
+      </w:r>
+      <w:r>
+        <w:rPr>
+          <w:lang w:val="en-US"/>
+        </w:rPr>
+        <w:t xml:space="preserve">Access to public transportation has been shown to affect accessibility levels of populations, with significant differences identified in </w:t>
+      </w:r>
+      <w:r>
+        <w:rPr>
+          <w:lang w:val="en-US"/>
+        </w:rPr>
+        <w:t>older</w:t>
+      </w:r>
+      <w:r>
+        <w:rPr>
+          <w:lang w:val="en-US"/>
+        </w:rPr>
+        <w:t xml:space="preserve"> cohorts</w:t>
+      </w:r>
+      <w:r>
+        <w:rPr>
+          <w:lang w:val="en-US"/>
+        </w:rPr>
+        <w:t xml:space="preserve"> </w:t>
       </w:r>
       <w:r>
         <w:rPr>
@@ -3855,7 +3835,7 @@
         <w:rPr>
           <w:lang w:val="en-US"/>
         </w:rPr>
-        <w:instrText xml:space="preserve"> ADDIN ZOTERO_ITEM CSL_CITATION {"citationID":"itCbT7FB","properties":{"formattedCitation":"(Nielsen &amp; Hansen, 2007)","plainCitation":"(Nielsen &amp; Hansen, 2007)","noteIndex":0},"citationItems":[{"id":4810,"uris":["http://zotero.org/users/3783483/items/6RKDB5XI"],"itemData":{"id":4810,"type":"article-journal","abstract":"The article presents the result from a Danish survey on access and use of green areas and the impact on experienced stress and obesity. The statistical results indicate that access to a garden or short distances to green areas from the dwelling are associated with less stress and a lower likelihood of obesity. The number of visits cannot explain the effects of green areas on the health indicators. It is suggested that the signiﬁcance of distance to green areas is mainly derived from its correlation with the character of the neighbourhood and its conduciveness to outdoor activities and ‘‘healthy’’ modes of travel.","container-title":"Health &amp; Place","DOI":"10.1016/j.healthplace.2007.02.001","ISSN":"13538292","issue":"4","journalAbbreviation":"Health &amp; Place","language":"en","license":"https://www.elsevier.com/tdm/userlicense/1.0/","page":"839-850","source":"DOI.org (Crossref)","title":"Do green areas affect health? Results from a Danish survey on the use of green areas and health indicators","title-short":"Do green areas affect health?","volume":"13","author":[{"family":"Nielsen","given":"Thomas Sick"},{"family":"Hansen","given":"Karsten Bruun"}],"issued":{"date-parts":[["2007",12]]},"citation-key":"nielsenGreenAreasAffect2007"}}],"schema":"https://github.com/citation-style-language/schema/raw/master/csl-citation.json"} </w:instrText>
+        <w:instrText xml:space="preserve"> ADDIN ZOTERO_ITEM CSL_CITATION {"citationID":"8IBkgYMS","properties":{"formattedCitation":"(Alsnih &amp; Hensher, 2003; Hildebrand, 2003; Ricciardi et al., 2015)","plainCitation":"(Alsnih &amp; Hensher, 2003; Hildebrand, 2003; Ricciardi et al., 2015)","noteIndex":0},"citationItems":[{"id":4826,"uris":["http://zotero.org/users/3783483/items/H4948NWG"],"itemData":{"id":4826,"type":"article-journal","abstract":"Populations of post-industrial nations are aging. With a growing number of people living well into their 80s and maintaining active lives, the transportation system will have to start focussing more closely on understanding their mobility and accessibility needs, so as to ensure that speciﬁc requirements of this large segment are not being ignored through the promotion of traditional ÔsolutionsÕ and historical assumptions. This paper takes a close look at the evidence on the mobility needs and travel patterns of individuals over 64, distinguishing between the ‘‘young’’ elderly (aged 65–75 years) and the ‘‘old’’ elderly (over 75 years). This distinction is particularly useful in recognising the threshold of health change that impacts in a non-marginal way on mobility needs. This distinction also focuses transport planning and policy on a commitment to understanding the diﬀerent needs of these sub-groups of the population, identifying services and facilities that better cater for these groups. We review the evidence, in particular, on the mobility characteristics of the over 75 years age group, including how they secure support through migration and settlement patterns. We use the empirical evidence from a number of western nations to identify the role of conventional and specialised public transport as an alternative to the automobile in meeting mobility and accessibility needs.","container-title":"Transportation Research Part A: Policy and Practice","DOI":"10.1016/S0965-8564(03)00073-9","ISSN":"09658564","issue":"10","journalAbbreviation":"Transportation Research Part A: Policy and Practice","language":"en","license":"https://www.elsevier.com/tdm/userlicense/1.0/","page":"903-916","source":"DOI.org (Crossref)","title":"The mobility and accessibility expectations of seniors in an aging population","volume":"37","author":[{"family":"Alsnih","given":"Rahaf"},{"family":"Hensher","given":"David A"}],"issued":{"date-parts":[["2003",12]]},"citation-key":"alsnihMobilityAccessibilityExpectations2003"}},{"id":4830,"uris":["http://zotero.org/users/3783483/items/7MM4C4M9"],"itemData":{"id":4830,"type":"article-journal","abstract":"The current lack of a detailed description of elderly travel characteristics and behaviours, particularly one that examines the issue at a level involving activity engagement, was a deficiency addressed by this research. Using data from the 1994/95 Portland, Oregon, Household Activity and Stated Preference Survey a simplified activity-based travel model for the elderly was developed and validated. The modelling framework makes use of lifestyle groups which are delineated through advance analyses. The final cluster solution chosen to provide a categorical basis for the modelling framework identified six distinct lifestyle groups based on sociodemographic variables. The clusters were subjectively labelled Workers, Mobile Widows, Granny Flats, Mobility Impaired, Affluent Males, and Disabled Drivers. The clusters were found to have statistically significant differences in travel behaviour and activity engagement patterns. These findings are useful to policy-makers who attempt to balance the mobility needs of the elderly with the prospect for stricter driving license policies in response to traffic safety concerns. The model framework successfully replicated all facets of the base data set used for its development. Using a sequential process, the micro-simulation model employs a bottom-up approach by stochastically developing daily activity itineraries for individuals which are subsequently assembled into trip tours. Elements of travel behaviour synthesized for individuals being modelled included total daily activities (with and without travel), activities engaged in by class (with and without travel), total daily trip tours, and mode splits. The research has shown that a categorical approach using lifestyle groups with unique activity and travel characteristics can be successfully combined within an activity-based framework. Although this approach was applied specifically to the elderly, it can be extended to other heterogeneous groups including the population as a whole. Furthermore, the study has provided a more comprehensive understanding of the varied lifestyles, activity patterns, and subsequent travel behaviour and needs of the elderly.","language":"en","source":"Zotero","title":"Dimensions in elderly travel behaviour: A simplified activity-based model using lifestyle clusters","author":[{"family":"Hildebrand","given":"Eric D"}],"issued":{"date-parts":[["2003"]]},"citation-key":"hildebrandDimensionsElderlyTravel2003"}},{"id":4824,"uris":["http://zotero.org/users/3783483/items/QSN92VIG"],"itemData":{"id":4824,"type":"article-journal","abstract":"This paper explores the equity distribution of public transport for three separate disadvantaged cohorts including elderly residents, low-income households and no-car households for Perth, Western Australia. It also undertakes a city-wide equity analysis of Perth and compares this with a published analysis for Melbourne. Overall the public transport distribution of the three socially disadvantaged groups was identiﬁed to be less equitable when compared to the population as a whole. The elderly had the most inequitable distribution of population relative to other cohorts. Perth’s population exhibits a 0.52 Gini coefﬁcient suggesting a relatively unequal spatial distribution of services to the population. However, this is much better than Melbourne (at 0.68). Results imply that 70% of Perth’s population have only 33% of services supplied, whilst in Melbourne this ﬁgure was 19%. Policy implications and areas for future research in this ﬁeld were identiﬁed.","container-title":"Journal of Transport Geography","DOI":"10.1016/j.jtrangeo.2015.01.011","ISSN":"09666923","journalAbbreviation":"Journal of Transport Geography","language":"en","page":"111-122","source":"DOI.org (Crossref)","title":"Exploring public transport equity between separate disadvantaged cohorts: a case study in Perth, Australia","title-short":"Exploring public transport equity between separate disadvantaged cohorts","volume":"43","author":[{"family":"Ricciardi","given":"Anthony Michael"},{"family":"Xia","given":"Jianhong(Cecilia)"},{"family":"Currie","given":"Graham"}],"issued":{"date-parts":[["2015",2]]},"citation-key":"ricciardiExploringPublicTransport2015"}}],"schema":"https://github.com/citation-style-language/schema/raw/master/csl-citation.json"} </w:instrText>
       </w:r>
       <w:r>
         <w:rPr>
@@ -3864,7 +3844,7 @@
         <w:fldChar w:fldCharType="separate"/>
       </w:r>
       <w:r>
-        <w:t>(Nielsen &amp; Hansen, 2007)</w:t>
+        <w:t>(Alsnih &amp; Hensher, 2003; Hildebrand, 2003; Ricciardi et al., 2015)</w:t>
       </w:r>
       <w:r>
         <w:rPr>
@@ -3876,7 +3856,31 @@
         <w:rPr>
           <w:lang w:val="en-US"/>
         </w:rPr>
-        <w:t>, and improved mental health</w:t>
+        <w:t xml:space="preserve">. The attribute transport </w:t>
+      </w:r>
+      <w:r>
+        <w:rPr>
+          <w:lang w:val="en-US"/>
+        </w:rPr>
+        <w:t>was defined as</w:t>
+      </w:r>
+      <w:r>
+        <w:rPr>
+          <w:lang w:val="en-US"/>
+        </w:rPr>
+        <w:t xml:space="preserve"> the distance to </w:t>
+      </w:r>
+      <w:r>
+        <w:rPr>
+          <w:lang w:val="en-US"/>
+        </w:rPr>
+        <w:t xml:space="preserve">public </w:t>
+      </w:r>
+      <w:r>
+        <w:rPr>
+          <w:lang w:val="en-US"/>
+        </w:rPr>
+        <w:t>transportation, such as a bus stop, metro station, or train station.</w:t>
       </w:r>
       <w:r>
         <w:rPr>
@@ -3888,70 +3892,13 @@
         <w:rPr>
           <w:lang w:val="en-US"/>
         </w:rPr>
-        <w:fldChar w:fldCharType="begin"/>
-      </w:r>
-      <w:r>
-        <w:rPr>
-          <w:lang w:val="en-US"/>
-        </w:rPr>
-        <w:instrText xml:space="preserve"> ADDIN ZOTERO_ITEM CSL_CITATION {"citationID":"058Ov6mp","properties":{"unsorted":true,"formattedCitation":"(Sturm &amp; Cohen, 2014; Cohen-Cline et al., 2015)","plainCitation":"(Sturm &amp; Cohen, 2014; Cohen-Cline et al., 2015)","noteIndex":0},"citationItems":[{"id":4816,"uris":["http://zotero.org/users/3783483/items/ZQF9KJEE"],"itemData":{"id":4816,"type":"article-journal","abstract":"Background—Urban parks have received attention in recent years as a possible environmental factor that could encourage physical activity, prevent obesity, and reduce the incidence of chronic conditions. Despite long hypothesized benefits of parks for mental health, few park studies incorporate mental health measures.","language":"en","source":"Zotero","title":"Proximity to Urban Parks and Mental Health","author":[{"family":"Sturm","given":"Roland"},{"family":"Cohen","given":"Deborah"}],"issued":{"date-parts":[["2014"]]},"citation-key":"sturmProximityUrbanParks2014"}},{"id":4820,"uris":["http://zotero.org/users/3783483/items/PBP39FUP"],"itemData":{"id":4820,"type":"article-journal","abstract":"Background Increasing global urbanisation has resulted in a greater proportion of the world’s population becoming exposed to risk factors unique to urban areas, and understanding these effects on public health is essential. The aim of this study was to examine the association between access to green space and mental health among adult twin pairs.\nMethods We used a multilevel random intercept model of same-sex twin pairs (4338 individuals) from the community-based University of Washington Twin Registry to analyse the association between access to green space, as measured by the Normalised Difference Vegetation Index and self-reported depression, stress, and anxiety. The main parameter of interest was the within-pair effect for identical (monozygotic, MZ) twins because it was not subject to confounding by genetic or shared childhood environment factors. Models were adjusted for income, physical activity, neighbourhood deprivation and population density.\nResults When treating twins as individuals and not as members of a twin pair, green space was signiﬁcantly inversely associated with each mental health outcome. The association with depression remained signiﬁcant in the within-pair MZ univariate and adjusted models; however, there was no within-pair MZ effect for stress or anxiety among the models adjusted for income and physical activity.\nConclusions These results suggest that greater access to green space is associated with less depression, but provide less evidence for effects on stress or anxiety. Understanding the mechanisms linking neighbourhood characteristics to mental health has important public health implications. Future studies should combine twin designs and longitudinal data to strengthen causal inference.","container-title":"Journal of Epidemiology and Community Health","DOI":"10.1136/jech-2014-204667","ISSN":"0143-005X, 1470-2738","issue":"6","journalAbbreviation":"J Epidemiol Community Health","language":"en","page":"523-529","source":"DOI.org (Crossref)","title":"Access to green space, physical activity and mental health: a twin study","title-short":"Access to green space, physical activity and mental health","volume":"69","author":[{"family":"Cohen-Cline","given":"Hannah"},{"family":"Turkheimer","given":"Eric"},{"family":"Duncan","given":"Glen E"}],"issued":{"date-parts":[["2015",6]]},"citation-key":"cohen-clineAccessGreenSpace2015"}}],"schema":"https://github.com/citation-style-language/schema/raw/master/csl-citation.json"} </w:instrText>
-      </w:r>
-      <w:r>
-        <w:rPr>
-          <w:lang w:val="en-US"/>
-        </w:rPr>
-        <w:fldChar w:fldCharType="separate"/>
-      </w:r>
-      <w:r>
-        <w:t>(Sturm &amp; Cohen, 2014; Cohen-Cline et al., 2015)</w:t>
-      </w:r>
-      <w:r>
-        <w:rPr>
-          <w:lang w:val="en-US"/>
-        </w:rPr>
-        <w:fldChar w:fldCharType="end"/>
-      </w:r>
-      <w:r>
-        <w:rPr>
-          <w:lang w:val="en-US"/>
-        </w:rPr>
-        <w:t>. The attribute greenspace is defined as the distance in kilometers to green areas including parks, forests, hiking areas, and open spaces.</w:t>
-      </w:r>
-      <w:r>
-        <w:rPr>
-          <w:lang w:val="en-US"/>
-        </w:rPr>
-        <w:t xml:space="preserve">  </w:t>
-      </w:r>
-      <w:r>
-        <w:rPr>
-          <w:lang w:val="en-US"/>
-        </w:rPr>
-        <w:t>Proximity to shops and services represents not only distance to frequent amenities which may become more burdensome to traverse with age but also constitutes an integral social experience to participate in the social life of communities (Lucas et al. 2016). The attribute shops represent</w:t>
-      </w:r>
-      <w:r>
-        <w:rPr>
-          <w:lang w:val="en-US"/>
-        </w:rPr>
-        <w:t>ed</w:t>
-      </w:r>
-      <w:r>
-        <w:rPr>
-          <w:lang w:val="en-US"/>
-        </w:rPr>
-        <w:t xml:space="preserve"> the distance to shopping amenities such as grocery stores, malls, boutiques, and shopping centers.</w:t>
-      </w:r>
-      <w:r>
-        <w:rPr>
-          <w:lang w:val="en-US"/>
-        </w:rPr>
-        <w:t xml:space="preserve">  </w:t>
-      </w:r>
-      <w:r>
-        <w:rPr>
-          <w:lang w:val="en-US"/>
-        </w:rPr>
-        <w:t>Access to public transportation has been shown to affect accessibility levels of populations, with significant differences identified in senior cohorts</w:t>
+        <w:t xml:space="preserve">Parking availability may also affect acceptability, particularly for </w:t>
+      </w:r>
+      <w:r>
+        <w:rPr>
+          <w:lang w:val="en-US"/>
+        </w:rPr>
+        <w:t>the Prospective RELOC-AGE</w:t>
       </w:r>
       <w:r>
         <w:rPr>
@@ -3963,94 +3910,55 @@
         <w:rPr>
           <w:lang w:val="en-US"/>
         </w:rPr>
-        <w:fldChar w:fldCharType="begin"/>
-      </w:r>
-      <w:r>
-        <w:rPr>
-          <w:lang w:val="en-US"/>
-        </w:rPr>
-        <w:instrText xml:space="preserve"> ADDIN ZOTERO_ITEM CSL_CITATION {"citationID":"8IBkgYMS","properties":{"formattedCitation":"(Alsnih &amp; Hensher, 2003; Hildebrand, 2003; Ricciardi et al., 2015)","plainCitation":"(Alsnih &amp; Hensher, 2003; Hildebrand, 2003; Ricciardi et al., 2015)","noteIndex":0},"citationItems":[{"id":4826,"uris":["http://zotero.org/users/3783483/items/H4948NWG"],"itemData":{"id":4826,"type":"article-journal","abstract":"Populations of post-industrial nations are aging. With a growing number of people living well into their 80s and maintaining active lives, the transportation system will have to start focussing more closely on understanding their mobility and accessibility needs, so as to ensure that speciﬁc requirements of this large segment are not being ignored through the promotion of traditional ÔsolutionsÕ and historical assumptions. This paper takes a close look at the evidence on the mobility needs and travel patterns of individuals over 64, distinguishing between the ‘‘young’’ elderly (aged 65–75 years) and the ‘‘old’’ elderly (over 75 years). This distinction is particularly useful in recognising the threshold of health change that impacts in a non-marginal way on mobility needs. This distinction also focuses transport planning and policy on a commitment to understanding the diﬀerent needs of these sub-groups of the population, identifying services and facilities that better cater for these groups. We review the evidence, in particular, on the mobility characteristics of the over 75 years age group, including how they secure support through migration and settlement patterns. We use the empirical evidence from a number of western nations to identify the role of conventional and specialised public transport as an alternative to the automobile in meeting mobility and accessibility needs.","container-title":"Transportation Research Part A: Policy and Practice","DOI":"10.1016/S0965-8564(03)00073-9","ISSN":"09658564","issue":"10","journalAbbreviation":"Transportation Research Part A: Policy and Practice","language":"en","license":"https://www.elsevier.com/tdm/userlicense/1.0/","page":"903-916","source":"DOI.org (Crossref)","title":"The mobility and accessibility expectations of seniors in an aging population","volume":"37","author":[{"family":"Alsnih","given":"Rahaf"},{"family":"Hensher","given":"David A"}],"issued":{"date-parts":[["2003",12]]},"citation-key":"alsnihMobilityAccessibilityExpectations2003"}},{"id":4830,"uris":["http://zotero.org/users/3783483/items/7MM4C4M9"],"itemData":{"id":4830,"type":"article-journal","abstract":"The current lack of a detailed description of elderly travel characteristics and behaviours, particularly one that examines the issue at a level involving activity engagement, was a deficiency addressed by this research. Using data from the 1994/95 Portland, Oregon, Household Activity and Stated Preference Survey a simplified activity-based travel model for the elderly was developed and validated. The modelling framework makes use of lifestyle groups which are delineated through advance analyses. The final cluster solution chosen to provide a categorical basis for the modelling framework identified six distinct lifestyle groups based on sociodemographic variables. The clusters were subjectively labelled Workers, Mobile Widows, Granny Flats, Mobility Impaired, Affluent Males, and Disabled Drivers. The clusters were found to have statistically significant differences in travel behaviour and activity engagement patterns. These findings are useful to policy-makers who attempt to balance the mobility needs of the elderly with the prospect for stricter driving license policies in response to traffic safety concerns. The model framework successfully replicated all facets of the base data set used for its development. Using a sequential process, the micro-simulation model employs a bottom-up approach by stochastically developing daily activity itineraries for individuals which are subsequently assembled into trip tours. Elements of travel behaviour synthesized for individuals being modelled included total daily activities (with and without travel), activities engaged in by class (with and without travel), total daily trip tours, and mode splits. The research has shown that a categorical approach using lifestyle groups with unique activity and travel characteristics can be successfully combined within an activity-based framework. Although this approach was applied specifically to the elderly, it can be extended to other heterogeneous groups including the population as a whole. Furthermore, the study has provided a more comprehensive understanding of the varied lifestyles, activity patterns, and subsequent travel behaviour and needs of the elderly.","language":"en","source":"Zotero","title":"Dimensions in elderly travel behaviour: A simplified activity-based model using lifestyle clusters","author":[{"family":"Hildebrand","given":"Eric D"}],"issued":{"date-parts":[["2003"]]},"citation-key":"hildebrandDimensionsElderlyTravel2003"}},{"id":4824,"uris":["http://zotero.org/users/3783483/items/QSN92VIG"],"itemData":{"id":4824,"type":"article-journal","abstract":"This paper explores the equity distribution of public transport for three separate disadvantaged cohorts including elderly residents, low-income households and no-car households for Perth, Western Australia. It also undertakes a city-wide equity analysis of Perth and compares this with a published analysis for Melbourne. Overall the public transport distribution of the three socially disadvantaged groups was identiﬁed to be less equitable when compared to the population as a whole. The elderly had the most inequitable distribution of population relative to other cohorts. Perth’s population exhibits a 0.52 Gini coefﬁcient suggesting a relatively unequal spatial distribution of services to the population. However, this is much better than Melbourne (at 0.68). Results imply that 70% of Perth’s population have only 33% of services supplied, whilst in Melbourne this ﬁgure was 19%. Policy implications and areas for future research in this ﬁeld were identiﬁed.","container-title":"Journal of Transport Geography","DOI":"10.1016/j.jtrangeo.2015.01.011","ISSN":"09666923","journalAbbreviation":"Journal of Transport Geography","language":"en","page":"111-122","source":"DOI.org (Crossref)","title":"Exploring public transport equity between separate disadvantaged cohorts: a case study in Perth, Australia","title-short":"Exploring public transport equity between separate disadvantaged cohorts","volume":"43","author":[{"family":"Ricciardi","given":"Anthony Michael"},{"family":"Xia","given":"Jianhong(Cecilia)"},{"family":"Currie","given":"Graham"}],"issued":{"date-parts":[["2015",2]]},"citation-key":"ricciardiExploringPublicTransport2015"}}],"schema":"https://github.com/citation-style-language/schema/raw/master/csl-citation.json"} </w:instrText>
-      </w:r>
-      <w:r>
-        <w:rPr>
-          <w:lang w:val="en-US"/>
-        </w:rPr>
-        <w:fldChar w:fldCharType="separate"/>
-      </w:r>
-      <w:r>
-        <w:t>(Alsnih &amp; Hensher, 2003; Hildebrand, 2003; Ricciardi et al., 2015)</w:t>
-      </w:r>
-      <w:r>
-        <w:rPr>
-          <w:lang w:val="en-US"/>
-        </w:rPr>
-        <w:fldChar w:fldCharType="end"/>
-      </w:r>
-      <w:r>
-        <w:rPr>
-          <w:lang w:val="en-US"/>
-        </w:rPr>
-        <w:t xml:space="preserve">. The attribute transport </w:t>
-      </w:r>
-      <w:r>
-        <w:rPr>
-          <w:lang w:val="en-US"/>
-        </w:rPr>
-        <w:t>was defined as</w:t>
-      </w:r>
-      <w:r>
-        <w:rPr>
-          <w:lang w:val="en-US"/>
-        </w:rPr>
-        <w:t xml:space="preserve"> the distance to </w:t>
-      </w:r>
-      <w:r>
-        <w:rPr>
-          <w:lang w:val="en-US"/>
-        </w:rPr>
-        <w:t xml:space="preserve">public </w:t>
-      </w:r>
-      <w:r>
-        <w:rPr>
-          <w:lang w:val="en-US"/>
-        </w:rPr>
-        <w:t>transportation, such as a bus stop, metro station, or train station.</w:t>
-      </w:r>
-      <w:r>
-        <w:rPr>
-          <w:lang w:val="en-US"/>
-        </w:rPr>
-        <w:t xml:space="preserve"> </w:t>
-      </w:r>
-      <w:r>
-        <w:rPr>
-          <w:lang w:val="en-US"/>
-        </w:rPr>
-        <w:t xml:space="preserve">Parking availability may also affect acceptability, particularly for </w:t>
-      </w:r>
-      <w:r>
-        <w:rPr>
-          <w:lang w:val="en-US"/>
-        </w:rPr>
-        <w:t>the Prospective RELOC-AGE</w:t>
-      </w:r>
-      <w:r>
-        <w:rPr>
-          <w:lang w:val="en-US"/>
-        </w:rPr>
-        <w:t xml:space="preserve"> </w:t>
-      </w:r>
-      <w:r>
-        <w:rPr>
-          <w:lang w:val="en-US"/>
-        </w:rPr>
         <w:t xml:space="preserve">sample where </w:t>
       </w:r>
       <w:r>
         <w:rPr>
           <w:lang w:val="en-US"/>
         </w:rPr>
-        <w:t>over 90% of respondents indicated access to an automobile. Table 1 shows the attributes and their corresponding levels used in the experiment.</w:t>
+        <w:t xml:space="preserve">over 90% of respondents indicated access to an automobile. </w:t>
+      </w:r>
+      <w:r>
+        <w:rPr>
+          <w:lang w:val="en-US"/>
+        </w:rPr>
+        <w:t xml:space="preserve">Table 1 </w:t>
+      </w:r>
+      <w:r>
+        <w:rPr>
+          <w:lang w:val="en-US"/>
+        </w:rPr>
+        <w:t>presents</w:t>
+      </w:r>
+      <w:r>
+        <w:rPr>
+          <w:lang w:val="en-US"/>
+        </w:rPr>
+        <w:t xml:space="preserve"> the attributes </w:t>
+      </w:r>
+      <w:r>
+        <w:rPr>
+          <w:lang w:val="en-US"/>
+        </w:rPr>
+        <w:t>with their</w:t>
+      </w:r>
+      <w:r>
+        <w:rPr>
+          <w:lang w:val="en-US"/>
+        </w:rPr>
+        <w:t xml:space="preserve"> corresponding</w:t>
+      </w:r>
+      <w:r>
+        <w:rPr>
+          <w:lang w:val="en-US"/>
+        </w:rPr>
+        <w:t xml:space="preserve"> levels</w:t>
+      </w:r>
+      <w:r>
+        <w:rPr>
+          <w:lang w:val="en-US"/>
+        </w:rPr>
+        <w:t>.</w:t>
       </w:r>
     </w:p>
     <w:p>
@@ -4247,7 +4155,98 @@
         <w:rPr>
           <w:lang w:val="en-US"/>
         </w:rPr>
-        <w:t xml:space="preserve">. The number of choice sets was limited to </w:t>
+        <w:t xml:space="preserve">. </w:t>
+      </w:r>
+      <w:r>
+        <w:rPr>
+          <w:lang w:val="en-US"/>
+        </w:rPr>
+        <w:t xml:space="preserve">The DCE data generating process is dictated by the experimental design used to construct the choice sets.  Including every combination of attribute levels in the construction of the choice sets, a full factorial </w:t>
+      </w:r>
+      <w:proofErr w:type="gramStart"/>
+      <w:r>
+        <w:rPr>
+          <w:lang w:val="en-US"/>
+        </w:rPr>
+        <w:t>design</w:t>
+      </w:r>
+      <w:r>
+        <w:rPr>
+          <w:lang w:val="en-US"/>
+        </w:rPr>
+        <w:t>,</w:t>
+      </w:r>
+      <w:proofErr w:type="gramEnd"/>
+      <w:r>
+        <w:rPr>
+          <w:lang w:val="en-US"/>
+        </w:rPr>
+        <w:t xml:space="preserve"> is often too large to be used in practice. </w:t>
+      </w:r>
+      <w:r>
+        <w:rPr>
+          <w:lang w:val="en-US"/>
+        </w:rPr>
+        <w:t>To reduce the dimensionality of a full factorial design, a D-optimal subset was generated that reduces dimensionality while maintaining statistical power</w:t>
+      </w:r>
+      <w:r>
+        <w:rPr>
+          <w:lang w:val="en-US"/>
+        </w:rPr>
+        <w:t xml:space="preserve"> and balanced attribute representation </w:t>
+      </w:r>
+      <w:r>
+        <w:rPr>
+          <w:lang w:val="en-US"/>
+        </w:rPr>
+        <w:fldChar w:fldCharType="begin"/>
+      </w:r>
+      <w:r>
+        <w:rPr>
+          <w:lang w:val="en-US"/>
+        </w:rPr>
+        <w:instrText xml:space="preserve"> ADDIN ZOTERO_ITEM CSL_CITATION {"citationID":"FbDuyD4z","properties":{"formattedCitation":"(Lancsar &amp; Louviere, 2008)","plainCitation":"(Lancsar &amp; Louviere, 2008)","noteIndex":0},"citationItems":[{"id":2259,"uris":["http://zotero.org/users/3783483/items/XVF43QP3"],"itemData":{"id":2259,"type":"article-journal","container-title":"PharmacoEconomics","DOI":"10.2165/00019053-200826080-00004","ISSN":"1170-7690","issue":"8","journalAbbreviation":"PharmacoEconomics","language":"en","page":"661-677","source":"DOI.org (Crossref)","title":"Conducting Discrete Choice Experiments to Inform Healthcare Decision Making: A User??s Guide","title-short":"Conducting Discrete Choice Experiments to Inform Healthcare Decision Making","volume":"26","author":[{"family":"Lancsar","given":"Emily"},{"family":"Louviere","given":"Jordan"}],"issued":{"date-parts":[["2008"]]},"citation-key":"lancsarConductingDiscreteChoice2008"}}],"schema":"https://github.com/citation-style-language/schema/raw/master/csl-citation.json"} </w:instrText>
+      </w:r>
+      <w:r>
+        <w:rPr>
+          <w:lang w:val="en-US"/>
+        </w:rPr>
+        <w:fldChar w:fldCharType="separate"/>
+      </w:r>
+      <w:r>
+        <w:t>(</w:t>
+      </w:r>
+      <w:proofErr w:type="spellStart"/>
+      <w:r>
+        <w:t>Lancsar</w:t>
+      </w:r>
+      <w:proofErr w:type="spellEnd"/>
+      <w:r>
+        <w:t xml:space="preserve"> &amp; Louviere, 2008)</w:t>
+      </w:r>
+      <w:r>
+        <w:rPr>
+          <w:lang w:val="en-US"/>
+        </w:rPr>
+        <w:fldChar w:fldCharType="end"/>
+      </w:r>
+      <w:r>
+        <w:rPr>
+          <w:lang w:val="en-US"/>
+        </w:rPr>
+        <w:t>.</w:t>
+      </w:r>
+      <w:r>
+        <w:rPr>
+          <w:lang w:val="en-US"/>
+        </w:rPr>
+        <w:t xml:space="preserve"> Furthermore, t</w:t>
+      </w:r>
+      <w:r>
+        <w:rPr>
+          <w:lang w:val="en-US"/>
+        </w:rPr>
+        <w:t xml:space="preserve">he number of choice sets was limited to </w:t>
       </w:r>
       <w:r>
         <w:rPr>
@@ -4271,7 +4270,14 @@
         <w:rPr>
           <w:lang w:val="en-US"/>
         </w:rPr>
-        <w:t xml:space="preserve"> in order to minimize the cognitive burden of the DCE while maximizing the statistical power of our tests</w:t>
+        <w:t xml:space="preserve"> </w:t>
+      </w:r>
+      <w:r>
+        <w:rPr>
+          <w:lang w:val="en-US"/>
+        </w:rPr>
+        <w:lastRenderedPageBreak/>
+        <w:t>in order to minimize the cognitive burden of the DCE while maximizing the statistical power of our tests</w:t>
       </w:r>
       <w:r>
         <w:rPr>
@@ -4337,7 +4343,6 @@
           <w:noProof/>
           <w:lang w:val="en-US"/>
         </w:rPr>
-        <w:lastRenderedPageBreak/>
         <w:drawing>
           <wp:inline distT="0" distB="0" distL="0" distR="0" wp14:anchorId="5DF366DA" wp14:editId="5DBDA936">
             <wp:extent cx="5396865" cy="1838730"/>
@@ -4422,91 +4427,6 @@
           <w:lang w:val="en-US"/>
         </w:rPr>
       </w:pPr>
-    </w:p>
-    <w:p>
-      <w:pPr>
-        <w:pStyle w:val="Paragraph"/>
-        <w:spacing w:line="360" w:lineRule="auto"/>
-        <w:ind w:firstLine="720"/>
-        <w:rPr>
-          <w:lang w:val="en-US"/>
-        </w:rPr>
-      </w:pPr>
-      <w:r>
-        <w:rPr>
-          <w:lang w:val="en-US"/>
-        </w:rPr>
-        <w:t xml:space="preserve">The DCE data generating process is dictated by the experimental design used to construct the choice sets.  </w:t>
-      </w:r>
-      <w:r>
-        <w:rPr>
-          <w:lang w:val="en-US"/>
-        </w:rPr>
-        <w:t xml:space="preserve">Including every combination of attribute levels in the construction of the choice sets, a full factorial </w:t>
-      </w:r>
-      <w:r>
-        <w:rPr>
-          <w:lang w:val="en-US"/>
-        </w:rPr>
-        <w:t>design</w:t>
-      </w:r>
-      <w:r>
-        <w:rPr>
-          <w:lang w:val="en-US"/>
-        </w:rPr>
-        <w:t xml:space="preserve"> is often too large to be used in practice. </w:t>
-      </w:r>
-      <w:r>
-        <w:rPr>
-          <w:lang w:val="en-US"/>
-        </w:rPr>
-        <w:t>To reduce the dimensionality of a full factorial design, a D-optimal subset was generated that reduces dimensionality while maintaining statistical power</w:t>
-      </w:r>
-      <w:r>
-        <w:rPr>
-          <w:lang w:val="en-US"/>
-        </w:rPr>
-        <w:t xml:space="preserve"> and balanced attribute representation</w:t>
-      </w:r>
-      <w:r>
-        <w:rPr>
-          <w:lang w:val="en-US"/>
-        </w:rPr>
-        <w:t xml:space="preserve"> </w:t>
-      </w:r>
-      <w:r>
-        <w:rPr>
-          <w:lang w:val="en-US"/>
-        </w:rPr>
-        <w:fldChar w:fldCharType="begin"/>
-      </w:r>
-      <w:r>
-        <w:rPr>
-          <w:lang w:val="en-US"/>
-        </w:rPr>
-        <w:instrText xml:space="preserve"> ADDIN ZOTERO_ITEM CSL_CITATION {"citationID":"FbDuyD4z","properties":{"formattedCitation":"(Lancsar &amp; Louviere, 2008)","plainCitation":"(Lancsar &amp; Louviere, 2008)","noteIndex":0},"citationItems":[{"id":2259,"uris":["http://zotero.org/users/3783483/items/XVF43QP3"],"itemData":{"id":2259,"type":"article-journal","container-title":"PharmacoEconomics","DOI":"10.2165/00019053-200826080-00004","ISSN":"1170-7690","issue":"8","journalAbbreviation":"PharmacoEconomics","language":"en","page":"661-677","source":"DOI.org (Crossref)","title":"Conducting Discrete Choice Experiments to Inform Healthcare Decision Making: A User??s Guide","title-short":"Conducting Discrete Choice Experiments to Inform Healthcare Decision Making","volume":"26","author":[{"family":"Lancsar","given":"Emily"},{"family":"Louviere","given":"Jordan"}],"issued":{"date-parts":[["2008"]]},"citation-key":"lancsarConductingDiscreteChoice2008"}}],"schema":"https://github.com/citation-style-language/schema/raw/master/csl-citation.json"} </w:instrText>
-      </w:r>
-      <w:r>
-        <w:rPr>
-          <w:lang w:val="en-US"/>
-        </w:rPr>
-        <w:fldChar w:fldCharType="separate"/>
-      </w:r>
-      <w:r>
-        <w:t>(Lancsar &amp; Louviere, 2008)</w:t>
-      </w:r>
-      <w:r>
-        <w:rPr>
-          <w:lang w:val="en-US"/>
-        </w:rPr>
-        <w:fldChar w:fldCharType="end"/>
-      </w:r>
-      <w:r>
-        <w:rPr>
-          <w:lang w:val="en-US"/>
-        </w:rPr>
-        <w:t>.</w:t>
-      </w:r>
     </w:p>
     <w:p>
       <w:pPr>
@@ -5090,7 +5010,6 @@
         <w:rPr>
           <w:lang w:val="en-US"/>
         </w:rPr>
-        <w:lastRenderedPageBreak/>
         <w:t xml:space="preserve">where </w:t>
       </w:r>
       <m:oMath>
@@ -5194,76 +5113,6 @@
         </w:rPr>
         <w:t xml:space="preserve"> are the corresponding utility coefficients to be estimated. </w:t>
       </w:r>
-      <w:r>
-        <w:rPr>
-          <w:lang w:val="en-US"/>
-        </w:rPr>
-        <w:t>In our tests, the vector</w:t>
-      </w:r>
-      <w:r>
-        <w:rPr>
-          <w:lang w:val="en-US"/>
-        </w:rPr>
-        <w:t xml:space="preserve">, </w:t>
-      </w:r>
-      <m:oMath>
-        <m:sSub>
-          <m:sSubPr>
-            <m:ctrlPr>
-              <w:rPr>
-                <w:rFonts w:ascii="Cambria Math" w:hAnsi="Cambria Math"/>
-                <w:i/>
-                <w:lang w:val="en-US"/>
-              </w:rPr>
-            </m:ctrlPr>
-          </m:sSubPr>
-          <m:e>
-            <m:r>
-              <w:rPr>
-                <w:rFonts w:ascii="Cambria Math" w:hAnsi="Cambria Math"/>
-                <w:lang w:val="en-US"/>
-              </w:rPr>
-              <m:t>X</m:t>
-            </m:r>
-          </m:e>
-          <m:sub>
-            <m:r>
-              <w:rPr>
-                <w:rFonts w:ascii="Cambria Math" w:hAnsi="Cambria Math"/>
-                <w:lang w:val="en-US"/>
-              </w:rPr>
-              <m:t>itjk</m:t>
-            </m:r>
-          </m:sub>
-        </m:sSub>
-        <m:r>
-          <w:rPr>
-            <w:rFonts w:ascii="Cambria Math" w:hAnsi="Cambria Math"/>
-            <w:lang w:val="en-US"/>
-          </w:rPr>
-          <m:t xml:space="preserve"> </m:t>
-        </m:r>
-      </m:oMath>
-      <w:r>
-        <w:rPr>
-          <w:lang w:val="en-US"/>
-        </w:rPr>
-        <w:t>represent</w:t>
-      </w:r>
-      <w:proofErr w:type="spellStart"/>
-      <w:r>
-        <w:rPr>
-          <w:lang w:val="en-US"/>
-        </w:rPr>
-        <w:t>s</w:t>
-      </w:r>
-      <w:proofErr w:type="spellEnd"/>
-      <w:r>
-        <w:rPr>
-          <w:lang w:val="en-US"/>
-        </w:rPr>
-        <w:t xml:space="preserve"> the respective attributes found in Table 1.</w:t>
-      </w:r>
     </w:p>
     <w:p>
       <w:pPr>
@@ -5310,6 +5159,9 @@
         </m:sSub>
       </m:oMath>
       <w:r>
+        <w:t xml:space="preserve"> </w:t>
+      </w:r>
+      <w:r>
         <w:t xml:space="preserve">are independently and identically distributed (i.i.d.). The probability that individual </w:t>
       </w:r>
       <m:oMath>
@@ -5321,6 +5173,9 @@
         </m:r>
       </m:oMath>
       <w:r>
+        <w:t xml:space="preserve"> </w:t>
+      </w:r>
+      <w:r>
         <w:t xml:space="preserve">chooses alternative </w:t>
       </w:r>
       <m:oMath>
@@ -5332,6 +5187,9 @@
         </m:r>
       </m:oMath>
       <w:r>
+        <w:t xml:space="preserve"> </w:t>
+      </w:r>
+      <w:r>
         <w:t xml:space="preserve">in task </w:t>
       </w:r>
       <m:oMath>
@@ -5343,10 +5201,10 @@
         </m:r>
       </m:oMath>
       <w:r>
-        <w:t>is then</w:t>
-      </w:r>
-      <w:r>
-        <w:t>:</w:t>
+        <w:t xml:space="preserve"> </w:t>
+      </w:r>
+      <w:r>
+        <w:t>is then:</w:t>
       </w:r>
     </w:p>
     <w:p>
@@ -5645,16 +5503,31 @@
         <w:ind w:firstLine="720"/>
       </w:pPr>
       <w:r>
-        <w:t>While MNL models are commonly used in choice modelling, they are not well suited to uncover heterogeneity in preferences, which is a central aim of our study</w:t>
-      </w:r>
-      <w:r>
-        <w:t xml:space="preserve">. </w:t>
-      </w:r>
-      <w:r>
-        <w:rPr>
-          <w:lang w:val="en-US"/>
-        </w:rPr>
-        <w:t>Recent research addresses this limitation by allowing utility coefficients to vary across individuals or groups</w:t>
+        <w:t xml:space="preserve">While MNL models are commonly used in choice modelling, they are not well suited to uncover heterogeneity in preferences, which is a central aim of our study. </w:t>
+      </w:r>
+      <w:r>
+        <w:rPr>
+          <w:lang w:val="en-US"/>
+        </w:rPr>
+        <w:t xml:space="preserve">Recent </w:t>
+      </w:r>
+      <w:r>
+        <w:rPr>
+          <w:lang w:val="en-US"/>
+        </w:rPr>
+        <w:t>housing studies</w:t>
+      </w:r>
+      <w:r>
+        <w:rPr>
+          <w:lang w:val="en-US"/>
+        </w:rPr>
+        <w:t xml:space="preserve"> address this limitation by allowing utility coefficients to vary across individuals or groups</w:t>
+      </w:r>
+      <w:r>
+        <w:rPr>
+          <w:lang w:val="en-US"/>
+        </w:rPr>
+        <w:t xml:space="preserve"> in their tests</w:t>
       </w:r>
       <w:r>
         <w:rPr>
@@ -5696,7 +5569,21 @@
         <w:rPr>
           <w:lang w:val="sv-SE"/>
         </w:rPr>
-        <w:t>(Caplan et al., 2021; Zhao et al., 2023; Ardeshiri et al., 2024; Aitken et al., 2024; Lee et al., 2025)</w:t>
+        <w:t>(</w:t>
+      </w:r>
+      <w:proofErr w:type="spellStart"/>
+      <w:r>
+        <w:rPr>
+          <w:lang w:val="sv-SE"/>
+        </w:rPr>
+        <w:t>Caplan</w:t>
+      </w:r>
+      <w:proofErr w:type="spellEnd"/>
+      <w:r>
+        <w:rPr>
+          <w:lang w:val="sv-SE"/>
+        </w:rPr>
+        <w:t xml:space="preserve"> et al., 2021; Zhao et al., 2023; Ardeshiri et al., 2024; Aitken et al., 2024; Lee et al., 2025)</w:t>
       </w:r>
       <w:r>
         <w:rPr>
@@ -5820,11 +5707,6 @@
       <w:r>
         <w:t>. The mean vector represents the average preferences in the sample, while the covariance matrix captures the extent to which preferences vary across individuals and the degree to which these random parameters may be correlated with one another.</w:t>
       </w:r>
-    </w:p>
-    <w:p>
-      <w:pPr>
-        <w:pStyle w:val="Newparagraph"/>
-      </w:pPr>
     </w:p>
     <w:p>
       <w:pPr>
@@ -6207,17 +6089,7 @@
               <w:rFonts w:ascii="Cambria Math" w:hAnsi="Cambria Math"/>
               <w:lang w:val="en-US"/>
             </w:rPr>
-            <m:t>Σ</m:t>
-          </m:r>
-          <m:r>
-            <m:rPr>
-              <m:sty m:val="p"/>
-            </m:rPr>
-            <w:rPr>
-              <w:rFonts w:ascii="Cambria Math" w:hAnsi="Cambria Math"/>
-              <w:lang w:val="en-US"/>
-            </w:rPr>
-            <m:t>) d</m:t>
+            <m:t>Σ) d</m:t>
           </m:r>
           <m:sSub>
             <m:sSubPr>
@@ -6262,34 +6134,37 @@
         <w:rPr>
           <w:lang w:val="en-US"/>
         </w:rPr>
+        <w:t xml:space="preserve">Because this integral has </w:t>
+      </w:r>
+      <w:proofErr w:type="gramStart"/>
+      <w:r>
+        <w:rPr>
+          <w:lang w:val="en-US"/>
+        </w:rPr>
+        <w:t>no</w:t>
+      </w:r>
+      <w:proofErr w:type="gramEnd"/>
+      <w:r>
+        <w:rPr>
+          <w:lang w:val="en-US"/>
+        </w:rPr>
+        <w:t xml:space="preserve"> closed-form solution, we approximate it using simulation</w:t>
+      </w:r>
+      <w:r>
+        <w:rPr>
+          <w:lang w:val="en-US"/>
+        </w:rPr>
+        <w:t>.</w:t>
+      </w:r>
+      <w:r>
+        <w:t xml:space="preserve"> </w:t>
+      </w:r>
+      <w:r>
+        <w:t>The simulated choice probability for an alternative is then obtained by averaging these draw-specific probabilities across all simulation draws. The log-likelihood function is constructed from these simulated probabilities by matching them to the alternatives actually chosen by each respondent across all choice tasks. This simulated log-</w:t>
+      </w:r>
+      <w:r>
         <w:lastRenderedPageBreak/>
-        <w:t xml:space="preserve">Because this integral has </w:t>
-      </w:r>
-      <w:proofErr w:type="gramStart"/>
-      <w:r>
-        <w:rPr>
-          <w:lang w:val="en-US"/>
-        </w:rPr>
-        <w:t>no</w:t>
-      </w:r>
-      <w:proofErr w:type="gramEnd"/>
-      <w:r>
-        <w:rPr>
-          <w:lang w:val="en-US"/>
-        </w:rPr>
-        <w:t xml:space="preserve"> closed-form solution, we approximate it using simulation</w:t>
-      </w:r>
-      <w:r>
-        <w:rPr>
-          <w:lang w:val="en-US"/>
-        </w:rPr>
-        <w:t>.</w:t>
-      </w:r>
-      <w:r>
-        <w:t xml:space="preserve"> </w:t>
-      </w:r>
-      <w:r>
-        <w:t>The simulated choice probability for an alternative is then obtained by averaging these draw-specific probabilities across all simulation draws. The log-likelihood function is constructed from these simulated probabilities by matching them to the alternatives actually chosen by each respondent across all choice tasks. This simulated log-likelihood is then maximized to recover the mean coefficients and covariance parameters of the mixed logit model. In our application, all non-monetary attributes were specified as random with normal distributions, while the price coefficient was fixed to ensure consistent derivation of willingness to pay measures. We also allowed the random parameters to be fully correlated, enabling the model to capture systematic relationships in preferences across attributes.</w:t>
+        <w:t>likelihood is then maximized to recover the mean coefficients and covariance parameters of the mixed logit model. In our application, all non-monetary attributes were specified as random with normal distributions, while the price coefficient was fixed to ensure consistent derivation of willingness to pay measures. We also allowed the random parameters to be fully correlated, enabling the model to capture systematic relationships in preferences across attributes.</w:t>
       </w:r>
     </w:p>
     <w:p>
@@ -6316,7 +6191,21 @@
         <w:rPr>
           <w:lang w:val="en-US"/>
         </w:rPr>
-        <w:t xml:space="preserve"> marginal rate of substitution (MRS) for each attribute, where the MRS for attribute k </w:t>
+        <w:t xml:space="preserve"> marginal rate of substitution (MRS) for each attribute, where the MRS for attribute</w:t>
+      </w:r>
+      <w:r>
+        <w:rPr>
+          <w:i/>
+          <w:iCs/>
+          <w:lang w:val="en-US"/>
+        </w:rPr>
+        <w:t xml:space="preserve"> k</w:t>
+      </w:r>
+      <w:r>
+        <w:rPr>
+          <w:lang w:val="en-US"/>
+        </w:rPr>
+        <w:t xml:space="preserve"> </w:t>
       </w:r>
       <w:r>
         <w:rPr>
@@ -6517,9 +6406,34 @@
         </w:rPr>
         <w:t xml:space="preserve"> </w:t>
       </w:r>
-      <w:r>
-        <w:t>β̂</w:t>
-      </w:r>
+      <m:oMath>
+        <m:acc>
+          <m:accPr>
+            <m:ctrlPr>
+              <w:rPr>
+                <w:rStyle w:val="HTMLCode"/>
+                <w:rFonts w:ascii="Cambria Math" w:hAnsi="Cambria Math"/>
+              </w:rPr>
+            </m:ctrlPr>
+          </m:accPr>
+          <m:e>
+            <m:r>
+              <w:rPr>
+                <w:rStyle w:val="HTMLCode"/>
+                <w:rFonts w:ascii="Cambria Math" w:hAnsi="Cambria Math"/>
+              </w:rPr>
+              <m:t>β</m:t>
+            </m:r>
+            <m:ctrlPr>
+              <w:rPr>
+                <w:rStyle w:val="HTMLCode"/>
+                <w:rFonts w:ascii="Cambria Math" w:hAnsi="Cambria Math"/>
+                <w:i/>
+              </w:rPr>
+            </m:ctrlPr>
+          </m:e>
+        </m:acc>
+      </m:oMath>
       <w:r>
         <w:rPr>
           <w:lang w:val="en-US"/>
@@ -6530,7 +6444,53 @@
         <w:rPr>
           <w:lang w:val="en-US"/>
         </w:rPr>
-        <w:t xml:space="preserve">cost is the estimated coefficient on the cost attribute. </w:t>
+        <w:t>cost is the estimated coefficient on the cost attribute.</w:t>
+      </w:r>
+      <w:r>
+        <w:rPr>
+          <w:lang w:val="en-US"/>
+        </w:rPr>
+        <w:t xml:space="preserve">  To account for interaction terms with socio-demographic variables, the MRS for attribute </w:t>
+      </w:r>
+      <w:r>
+        <w:rPr>
+          <w:i/>
+          <w:iCs/>
+          <w:lang w:val="en-US"/>
+        </w:rPr>
+        <w:t>k</w:t>
+      </w:r>
+      <w:r>
+        <w:rPr>
+          <w:lang w:val="en-US"/>
+        </w:rPr>
+        <w:t xml:space="preserve"> and</w:t>
+      </w:r>
+      <w:r>
+        <w:rPr>
+          <w:lang w:val="en-US"/>
+        </w:rPr>
+        <w:t xml:space="preserve"> </w:t>
+      </w:r>
+      <w:r>
+        <w:rPr>
+          <w:lang w:val="en-US"/>
+        </w:rPr>
+        <w:t xml:space="preserve">individual characteristic </w:t>
+      </w:r>
+      <w:r>
+        <w:rPr>
+          <w:i/>
+          <w:iCs/>
+          <w:lang w:val="en-US"/>
+        </w:rPr>
+        <w:t>z</w:t>
+      </w:r>
+      <w:r>
+        <w:rPr>
+          <w:lang w:val="en-US"/>
+        </w:rPr>
+        <w:t xml:space="preserve"> was calculated as:</w:t>
       </w:r>
     </w:p>
     <w:p>
@@ -6568,14 +6528,7 @@
                   <w:rFonts w:ascii="Cambria Math" w:hAnsi="Cambria Math"/>
                   <w:lang w:val="en-US"/>
                 </w:rPr>
-                <m:t>k</m:t>
-              </m:r>
-              <m:r>
-                <w:rPr>
-                  <w:rFonts w:ascii="Cambria Math" w:hAnsi="Cambria Math"/>
-                  <w:lang w:val="en-US"/>
-                </w:rPr>
-                <m:t>z</m:t>
+                <m:t>kz</m:t>
               </m:r>
             </m:sub>
           </m:sSub>
@@ -6641,14 +6594,7 @@
                       <w:rFonts w:ascii="Cambria Math" w:hAnsi="Cambria Math"/>
                       <w:lang w:val="en-US"/>
                     </w:rPr>
-                    <m:t>k</m:t>
-                  </m:r>
-                  <m:r>
-                    <w:rPr>
-                      <w:rFonts w:ascii="Cambria Math" w:hAnsi="Cambria Math"/>
-                      <w:lang w:val="en-US"/>
-                    </w:rPr>
-                    <m:t xml:space="preserve"> </m:t>
+                    <m:t xml:space="preserve">k </m:t>
                   </m:r>
                 </m:sub>
               </m:sSub>
@@ -6703,21 +6649,7 @@
                       <w:rFonts w:ascii="Cambria Math" w:hAnsi="Cambria Math"/>
                       <w:lang w:val="en-US"/>
                     </w:rPr>
-                    <m:t>k,</m:t>
-                  </m:r>
-                  <m:r>
-                    <w:rPr>
-                      <w:rFonts w:ascii="Cambria Math" w:hAnsi="Cambria Math"/>
-                      <w:lang w:val="en-US"/>
-                    </w:rPr>
-                    <m:t>z</m:t>
-                  </m:r>
-                  <m:r>
-                    <w:rPr>
-                      <w:rFonts w:ascii="Cambria Math" w:hAnsi="Cambria Math"/>
-                      <w:lang w:val="en-US"/>
-                    </w:rPr>
-                    <m:t xml:space="preserve"> </m:t>
+                    <m:t xml:space="preserve">k,z </m:t>
                   </m:r>
                 </m:sub>
               </m:sSub>
@@ -6822,14 +6754,7 @@
                       <w:rFonts w:ascii="Cambria Math" w:hAnsi="Cambria Math"/>
                       <w:lang w:val="en-US"/>
                     </w:rPr>
-                    <m:t>price,z</m:t>
-                  </m:r>
-                  <m:r>
-                    <w:rPr>
-                      <w:rFonts w:ascii="Cambria Math" w:hAnsi="Cambria Math"/>
-                      <w:lang w:val="en-US"/>
-                    </w:rPr>
-                    <m:t xml:space="preserve"> </m:t>
+                    <m:t xml:space="preserve">price,z </m:t>
                   </m:r>
                 </m:sub>
               </m:sSub>
@@ -6996,16 +6921,7 @@
             <w:rPr>
               <w:rFonts w:ascii="Cambria Math" w:hAnsi="Cambria Math"/>
             </w:rPr>
-            <m:t>0.10</m:t>
-          </m:r>
-          <m:r>
-            <m:rPr>
-              <m:sty m:val="p"/>
-            </m:rPr>
-            <w:rPr>
-              <w:rFonts w:ascii="Cambria Math" w:hAnsi="Cambria Math"/>
-            </w:rPr>
-            <m:t xml:space="preserve"> </m:t>
+            <m:t xml:space="preserve">0.10 </m:t>
           </m:r>
           <m:r>
             <m:rPr>
@@ -7085,7 +7001,55 @@
         <w:rPr>
           <w:lang w:val="en-US"/>
         </w:rPr>
-        <w:t xml:space="preserve"> stated planned monthly housing cost. These MWTP estimates represent the amount, in SEK per month, that respondents are willing to pay for improvements in each housing attribute, relative to their baseline housing cost expectations.</w:t>
+        <w:t xml:space="preserve"> </w:t>
+      </w:r>
+      <w:r>
+        <w:rPr>
+          <w:lang w:val="en-US"/>
+        </w:rPr>
+        <w:t xml:space="preserve">stated </w:t>
+      </w:r>
+      <w:r>
+        <w:rPr>
+          <w:lang w:val="en-US"/>
+        </w:rPr>
+        <w:t>planned monthly housing cos</w:t>
+      </w:r>
+      <w:r>
+        <w:rPr>
+          <w:lang w:val="en-US"/>
+        </w:rPr>
+        <w:t>t, which was identified in the DCE questionnaire</w:t>
+      </w:r>
+      <w:r>
+        <w:rPr>
+          <w:lang w:val="en-US"/>
+        </w:rPr>
+        <w:t xml:space="preserve">. These MWTP </w:t>
+      </w:r>
+      <w:r>
+        <w:rPr>
+          <w:lang w:val="en-US"/>
+        </w:rPr>
+        <w:t>e</w:t>
+      </w:r>
+      <w:r>
+        <w:rPr>
+          <w:lang w:val="en-US"/>
+        </w:rPr>
+        <w:t xml:space="preserve">stimates represent the amount, in SEK per month, that respondents are willing to pay for improvements in each housing attribute, relative to their </w:t>
+      </w:r>
+      <w:r>
+        <w:rPr>
+          <w:lang w:val="en-US"/>
+        </w:rPr>
+        <w:t>planned future housing costs</w:t>
+      </w:r>
+      <w:r>
+        <w:rPr>
+          <w:lang w:val="en-US"/>
+        </w:rPr>
+        <w:t>.</w:t>
       </w:r>
       <w:r>
         <w:rPr>
@@ -7254,6 +7218,7 @@
         <w:rPr>
           <w:lang w:val="en-US"/>
         </w:rPr>
+        <w:lastRenderedPageBreak/>
         <w:t>Ethics</w:t>
       </w:r>
     </w:p>
@@ -7418,7 +7383,19 @@
         <w:rPr>
           <w:noProof/>
         </w:rPr>
-        <w:t>Sample descriptives by tenure type (N = 790 for homeowners, N = 167 for renters)</w:t>
+        <w:t xml:space="preserve">Sample </w:t>
+      </w:r>
+      <w:r>
+        <w:rPr>
+          <w:noProof/>
+        </w:rPr>
+        <w:t>characteristics</w:t>
+      </w:r>
+      <w:r>
+        <w:rPr>
+          <w:noProof/>
+        </w:rPr>
+        <w:t xml:space="preserve"> by tenure type (N = 790 for homeowners, N = 167 for renters)</w:t>
       </w:r>
     </w:p>
     <w:p>

</xml_diff>